<commit_message>
Eric Updated Scrum Meeting Week 6
</commit_message>
<xml_diff>
--- a/Scrum meeting/SCRUM-MEETING-W06.docx
+++ b/Scrum meeting/SCRUM-MEETING-W06.docx
@@ -1,19 +1,19 @@
 
 <file path=word/document.xml><?xml version="1.0" encoding="utf-8"?>
-<w:document xmlns:wpc="http://schemas.microsoft.com/office/word/2010/wordprocessingCanvas" xmlns:mc="http://schemas.openxmlformats.org/markup-compatibility/2006" xmlns:o="urn:schemas-microsoft-com:office:office" xmlns:r="http://schemas.openxmlformats.org/officeDocument/2006/relationships" xmlns:m="http://schemas.openxmlformats.org/officeDocument/2006/math" xmlns:v="urn:schemas-microsoft-com:vml" xmlns:wp14="http://schemas.microsoft.com/office/word/2010/wordprocessingDrawing" xmlns:wp="http://schemas.openxmlformats.org/drawingml/2006/wordprocessingDrawing" xmlns:w="http://schemas.openxmlformats.org/wordprocessingml/2006/main" xmlns:w14="http://schemas.microsoft.com/office/word/2010/wordml" xmlns:w10="urn:schemas-microsoft-com:office:word" xmlns:w15="http://schemas.microsoft.com/office/word/2012/wordml" xmlns:wpg="http://schemas.microsoft.com/office/word/2010/wordprocessingGroup" xmlns:wpi="http://schemas.microsoft.com/office/word/2010/wordprocessingInk" xmlns:wne="http://schemas.microsoft.com/office/word/2006/wordml" xmlns:wps="http://schemas.microsoft.com/office/word/2010/wordprocessingShape" xmlns:wpsCustomData="http://www.wps.cn/officeDocument/2013/wpsCustomData" mc:Ignorable="w14 w15 wp14">
+<w:document xmlns:wpc="http://schemas.microsoft.com/office/word/2010/wordprocessingCanvas" xmlns:cx="http://schemas.microsoft.com/office/drawing/2014/chartex" xmlns:cx1="http://schemas.microsoft.com/office/drawing/2015/9/8/chartex" xmlns:cx2="http://schemas.microsoft.com/office/drawing/2015/10/21/chartex" xmlns:cx3="http://schemas.microsoft.com/office/drawing/2016/5/9/chartex" xmlns:cx4="http://schemas.microsoft.com/office/drawing/2016/5/10/chartex" xmlns:cx5="http://schemas.microsoft.com/office/drawing/2016/5/11/chartex" xmlns:cx6="http://schemas.microsoft.com/office/drawing/2016/5/12/chartex" xmlns:cx7="http://schemas.microsoft.com/office/drawing/2016/5/13/chartex" xmlns:cx8="http://schemas.microsoft.com/office/drawing/2016/5/14/chartex" xmlns:mc="http://schemas.openxmlformats.org/markup-compatibility/2006" xmlns:aink="http://schemas.microsoft.com/office/drawing/2016/ink" xmlns:am3d="http://schemas.microsoft.com/office/drawing/2017/model3d" xmlns:o="urn:schemas-microsoft-com:office:office" xmlns:oel="http://schemas.microsoft.com/office/2019/extlst" xmlns:r="http://schemas.openxmlformats.org/officeDocument/2006/relationships" xmlns:m="http://schemas.openxmlformats.org/officeDocument/2006/math" xmlns:v="urn:schemas-microsoft-com:vml" xmlns:wp14="http://schemas.microsoft.com/office/word/2010/wordprocessingDrawing" xmlns:wp="http://schemas.openxmlformats.org/drawingml/2006/wordprocessingDrawing" xmlns:w10="urn:schemas-microsoft-com:office:word" xmlns:w="http://schemas.openxmlformats.org/wordprocessingml/2006/main" xmlns:w14="http://schemas.microsoft.com/office/word/2010/wordml" xmlns:w15="http://schemas.microsoft.com/office/word/2012/wordml" xmlns:w16cex="http://schemas.microsoft.com/office/word/2018/wordml/cex" xmlns:w16cid="http://schemas.microsoft.com/office/word/2016/wordml/cid" xmlns:w16="http://schemas.microsoft.com/office/word/2018/wordml" xmlns:w16sdtdh="http://schemas.microsoft.com/office/word/2020/wordml/sdtdatahash" xmlns:w16se="http://schemas.microsoft.com/office/word/2015/wordml/symex" xmlns:wpg="http://schemas.microsoft.com/office/word/2010/wordprocessingGroup" xmlns:wpi="http://schemas.microsoft.com/office/word/2010/wordprocessingInk" xmlns:wne="http://schemas.microsoft.com/office/word/2006/wordml" xmlns:wps="http://schemas.microsoft.com/office/word/2010/wordprocessingShape" mc:Ignorable="w14 w15 w16se w16cid w16 w16cex w16sdtdh wp14">
   <w:body>
     <w:p>
       <w:pPr>
-        <w:pStyle w:val="7"/>
-        <w:rPr>
-          <w:rFonts w:eastAsia="Times New Roman" w:asciiTheme="minorHAnsi" w:hAnsiTheme="minorHAnsi" w:cstheme="minorHAnsi"/>
+        <w:pStyle w:val="Title"/>
+        <w:rPr>
+          <w:rFonts w:asciiTheme="minorHAnsi" w:eastAsia="Times New Roman" w:hAnsiTheme="minorHAnsi" w:cstheme="minorHAnsi"/>
           <w:b/>
           <w:bCs/>
         </w:rPr>
       </w:pPr>
       <w:r>
         <w:rPr>
-          <w:rFonts w:eastAsia="Times New Roman" w:asciiTheme="minorHAnsi" w:hAnsiTheme="minorHAnsi" w:cstheme="minorHAnsi"/>
+          <w:rFonts w:asciiTheme="minorHAnsi" w:eastAsia="Times New Roman" w:hAnsiTheme="minorHAnsi" w:cstheme="minorHAnsi"/>
           <w:b/>
           <w:bCs/>
         </w:rPr>
@@ -89,12 +89,13 @@
           <w:rFonts w:eastAsia="Times New Roman" w:cstheme="minorHAnsi"/>
           <w:b/>
           <w:bCs/>
+          <w:noProof/>
           <w:spacing w:val="-2"/>
           <w:sz w:val="34"/>
           <w:szCs w:val="34"/>
         </w:rPr>
         <w:drawing>
-          <wp:inline distT="0" distB="0" distL="0" distR="0">
+          <wp:inline distT="0" distB="0" distL="0" distR="0" wp14:anchorId="7808693C" wp14:editId="75BA27DE">
             <wp:extent cx="156845" cy="156845"/>
             <wp:effectExtent l="0" t="0" r="0" b="0"/>
             <wp:docPr id="1499542647" name="Picture 4" descr=":white_check_mark:"/>
@@ -111,7 +112,7 @@
                     </pic:cNvPicPr>
                   </pic:nvPicPr>
                   <pic:blipFill>
-                    <a:blip r:embed="rId4" cstate="print">
+                    <a:blip r:embed="rId5" cstate="print">
                       <a:extLst>
                         <a:ext uri="{28A0092B-C50C-407E-A947-70E740481C1C}">
                           <a14:useLocalDpi xmlns:a14="http://schemas.microsoft.com/office/drawing/2010/main" val="0"/>
@@ -167,24 +168,22 @@
     </w:p>
     <w:tbl>
       <w:tblPr>
-        <w:tblStyle w:val="8"/>
         <w:tblW w:w="10201" w:type="dxa"/>
-        <w:tblInd w:w="0" w:type="dxa"/>
         <w:tblBorders>
-          <w:top w:val="single" w:color="auto" w:sz="4" w:space="0"/>
-          <w:left w:val="single" w:color="auto" w:sz="4" w:space="0"/>
-          <w:bottom w:val="single" w:color="auto" w:sz="4" w:space="0"/>
-          <w:right w:val="single" w:color="auto" w:sz="4" w:space="0"/>
-          <w:insideH w:val="single" w:color="auto" w:sz="4" w:space="0"/>
-          <w:insideV w:val="single" w:color="auto" w:sz="4" w:space="0"/>
+          <w:top w:val="single" w:sz="4" w:space="0" w:color="auto"/>
+          <w:left w:val="single" w:sz="4" w:space="0" w:color="auto"/>
+          <w:bottom w:val="single" w:sz="4" w:space="0" w:color="auto"/>
+          <w:right w:val="single" w:sz="4" w:space="0" w:color="auto"/>
+          <w:insideH w:val="single" w:sz="4" w:space="0" w:color="auto"/>
+          <w:insideV w:val="single" w:sz="4" w:space="0" w:color="auto"/>
         </w:tblBorders>
-        <w:tblLayout w:type="autofit"/>
         <w:tblCellMar>
           <w:top w:w="15" w:type="dxa"/>
           <w:left w:w="15" w:type="dxa"/>
           <w:bottom w:w="15" w:type="dxa"/>
           <w:right w:w="15" w:type="dxa"/>
         </w:tblCellMar>
+        <w:tblLook w:val="04A0" w:firstRow="1" w:lastRow="0" w:firstColumn="1" w:lastColumn="0" w:noHBand="0" w:noVBand="1"/>
       </w:tblPr>
       <w:tblGrid>
         <w:gridCol w:w="3539"/>
@@ -281,7 +280,7 @@
             </w:r>
             <w:r>
               <w:rPr>
-                <w:rFonts w:hint="eastAsia" w:asciiTheme="minorEastAsia" w:hAnsiTheme="minorEastAsia" w:eastAsiaTheme="minorEastAsia" w:cstheme="minorHAnsi"/>
+                <w:rFonts w:asciiTheme="minorEastAsia" w:eastAsiaTheme="minorEastAsia" w:hAnsiTheme="minorEastAsia" w:cstheme="minorHAnsi" w:hint="eastAsia"/>
                 <w:lang w:eastAsia="zh-CN"/>
               </w:rPr>
               <w:t>Team</w:t>
@@ -430,12 +429,13 @@
           <w:rFonts w:eastAsia="Times New Roman" w:cstheme="minorHAnsi"/>
           <w:b/>
           <w:bCs/>
+          <w:noProof/>
           <w:spacing w:val="-2"/>
           <w:sz w:val="34"/>
           <w:szCs w:val="34"/>
         </w:rPr>
         <w:drawing>
-          <wp:inline distT="0" distB="0" distL="0" distR="0">
+          <wp:inline distT="0" distB="0" distL="0" distR="0" wp14:anchorId="01986045" wp14:editId="4DB1EAD7">
             <wp:extent cx="171450" cy="171450"/>
             <wp:effectExtent l="0" t="0" r="6350" b="6350"/>
             <wp:docPr id="922092399" name="Picture 3" descr=":busts_in_silhouette:"/>
@@ -452,7 +452,7 @@
                     </pic:cNvPicPr>
                   </pic:nvPicPr>
                   <pic:blipFill>
-                    <a:blip r:embed="rId5" cstate="print">
+                    <a:blip r:embed="rId6" cstate="print">
                       <a:extLst>
                         <a:ext uri="{28A0092B-C50C-407E-A947-70E740481C1C}">
                           <a14:useLocalDpi xmlns:a14="http://schemas.microsoft.com/office/drawing/2010/main" val="0"/>
@@ -508,24 +508,22 @@
     </w:p>
     <w:tbl>
       <w:tblPr>
-        <w:tblStyle w:val="8"/>
         <w:tblW w:w="7792" w:type="dxa"/>
-        <w:tblInd w:w="0" w:type="dxa"/>
         <w:tblBorders>
-          <w:top w:val="single" w:color="auto" w:sz="4" w:space="0"/>
-          <w:left w:val="single" w:color="auto" w:sz="4" w:space="0"/>
-          <w:bottom w:val="single" w:color="auto" w:sz="4" w:space="0"/>
-          <w:right w:val="single" w:color="auto" w:sz="4" w:space="0"/>
-          <w:insideH w:val="single" w:color="auto" w:sz="4" w:space="0"/>
-          <w:insideV w:val="single" w:color="auto" w:sz="4" w:space="0"/>
+          <w:top w:val="single" w:sz="4" w:space="0" w:color="auto"/>
+          <w:left w:val="single" w:sz="4" w:space="0" w:color="auto"/>
+          <w:bottom w:val="single" w:sz="4" w:space="0" w:color="auto"/>
+          <w:right w:val="single" w:sz="4" w:space="0" w:color="auto"/>
+          <w:insideH w:val="single" w:sz="4" w:space="0" w:color="auto"/>
+          <w:insideV w:val="single" w:sz="4" w:space="0" w:color="auto"/>
         </w:tblBorders>
-        <w:tblLayout w:type="autofit"/>
         <w:tblCellMar>
           <w:top w:w="15" w:type="dxa"/>
           <w:left w:w="15" w:type="dxa"/>
           <w:bottom w:w="15" w:type="dxa"/>
           <w:right w:w="15" w:type="dxa"/>
         </w:tblCellMar>
+        <w:tblLook w:val="04A0" w:firstRow="1" w:lastRow="0" w:firstColumn="1" w:lastColumn="0" w:noHBand="0" w:noVBand="1"/>
       </w:tblPr>
       <w:tblGrid>
         <w:gridCol w:w="4957"/>
@@ -581,7 +579,7 @@
       </w:tr>
       <w:tr>
         <w:trPr>
-          <w:trHeight w:val="564" w:hRule="atLeast"/>
+          <w:trHeight w:val="564"/>
         </w:trPr>
         <w:tc>
           <w:tcPr>
@@ -599,7 +597,23 @@
                 <w:rFonts w:eastAsia="Times New Roman" w:cstheme="minorHAnsi"/>
                 <w:spacing w:val="-1"/>
               </w:rPr>
-              <w:t>​​ Jingtao Yang</w:t>
+              <w:t xml:space="preserve">​​ </w:t>
+            </w:r>
+            <w:proofErr w:type="spellStart"/>
+            <w:r>
+              <w:rPr>
+                <w:rFonts w:eastAsia="Times New Roman" w:cstheme="minorHAnsi"/>
+                <w:spacing w:val="-1"/>
+              </w:rPr>
+              <w:t>Jingtao</w:t>
+            </w:r>
+            <w:proofErr w:type="spellEnd"/>
+            <w:r>
+              <w:rPr>
+                <w:rFonts w:eastAsia="Times New Roman" w:cstheme="minorHAnsi"/>
+                <w:spacing w:val="-1"/>
+              </w:rPr>
+              <w:t xml:space="preserve"> Yang</w:t>
             </w:r>
           </w:p>
         </w:tc>
@@ -626,7 +640,7 @@
       </w:tr>
       <w:tr>
         <w:trPr>
-          <w:trHeight w:val="529" w:hRule="atLeast"/>
+          <w:trHeight w:val="529"/>
         </w:trPr>
         <w:tc>
           <w:tcPr>
@@ -668,7 +682,7 @@
             </w:r>
             <w:r>
               <w:rPr>
-                <w:rFonts w:hint="eastAsia" w:eastAsia="宋体" w:cstheme="minorHAnsi"/>
+                <w:rFonts w:cstheme="minorHAnsi" w:hint="eastAsia"/>
                 <w:spacing w:val="-1"/>
                 <w:lang w:val="en-US" w:eastAsia="zh-CN"/>
               </w:rPr>
@@ -685,7 +699,7 @@
           <w:p>
             <w:pPr>
               <w:rPr>
-                <w:rFonts w:hint="eastAsia" w:eastAsia="宋体" w:cstheme="minorHAnsi"/>
+                <w:rFonts w:cstheme="minorHAnsi"/>
                 <w:spacing w:val="-1"/>
                 <w:lang w:val="en-US" w:eastAsia="zh-CN"/>
               </w:rPr>
@@ -699,54 +713,62 @@
             </w:r>
             <w:r>
               <w:rPr>
-                <w:rFonts w:hint="eastAsia" w:eastAsia="宋体" w:cstheme="minorHAnsi"/>
+                <w:rFonts w:cstheme="minorHAnsi" w:hint="eastAsia"/>
                 <w:spacing w:val="-1"/>
                 <w:lang w:val="en-US" w:eastAsia="zh-CN"/>
               </w:rPr>
-              <w:t>/Javascript</w:t>
-            </w:r>
-          </w:p>
-          <w:p>
-            <w:pPr>
-              <w:rPr>
-                <w:rFonts w:hint="eastAsia" w:eastAsia="宋体" w:cstheme="minorHAnsi"/>
+              <w:t>/</w:t>
+            </w:r>
+            <w:proofErr w:type="spellStart"/>
+            <w:r>
+              <w:rPr>
+                <w:rFonts w:cstheme="minorHAnsi" w:hint="eastAsia"/>
                 <w:spacing w:val="-1"/>
                 <w:lang w:val="en-US" w:eastAsia="zh-CN"/>
               </w:rPr>
-            </w:pPr>
-            <w:r>
-              <w:rPr>
-                <w:rFonts w:hint="eastAsia" w:eastAsia="宋体" w:cstheme="minorHAnsi"/>
+              <w:t>Javascript</w:t>
+            </w:r>
+            <w:proofErr w:type="spellEnd"/>
+          </w:p>
+          <w:p>
+            <w:pPr>
+              <w:rPr>
+                <w:rFonts w:cstheme="minorHAnsi"/>
                 <w:spacing w:val="-1"/>
                 <w:lang w:val="en-US" w:eastAsia="zh-CN"/>
               </w:rPr>
+            </w:pPr>
+            <w:r>
+              <w:rPr>
+                <w:rFonts w:cstheme="minorHAnsi" w:hint="eastAsia"/>
+                <w:spacing w:val="-1"/>
+                <w:lang w:val="en-US" w:eastAsia="zh-CN"/>
+              </w:rPr>
               <w:t>upload user stories</w:t>
             </w:r>
           </w:p>
           <w:p>
             <w:pPr>
               <w:rPr>
-                <w:rFonts w:hint="default" w:eastAsia="宋体" w:cstheme="minorHAnsi"/>
+                <w:rFonts w:cstheme="minorHAnsi"/>
                 <w:spacing w:val="-1"/>
                 <w:lang w:val="en-US" w:eastAsia="zh-CN"/>
               </w:rPr>
             </w:pPr>
             <w:r>
               <w:rPr>
-                <w:rFonts w:hint="eastAsia" w:eastAsia="宋体" w:cstheme="minorHAnsi"/>
+                <w:rFonts w:cstheme="minorHAnsi" w:hint="eastAsia"/>
                 <w:spacing w:val="-1"/>
                 <w:lang w:val="en-US" w:eastAsia="zh-CN"/>
               </w:rPr>
               <w:t>maintain kanban</w:t>
             </w:r>
-            <w:bookmarkStart w:id="0" w:name="_GoBack"/>
-            <w:bookmarkEnd w:id="0"/>
           </w:p>
         </w:tc>
       </w:tr>
       <w:tr>
         <w:trPr>
-          <w:trHeight w:val="537" w:hRule="atLeast"/>
+          <w:trHeight w:val="537"/>
         </w:trPr>
         <w:tc>
           <w:tcPr>
@@ -784,7 +806,7 @@
       </w:tr>
       <w:tr>
         <w:trPr>
-          <w:trHeight w:val="508" w:hRule="atLeast"/>
+          <w:trHeight w:val="508"/>
         </w:trPr>
         <w:tc>
           <w:tcPr>
@@ -822,7 +844,7 @@
       </w:tr>
       <w:tr>
         <w:trPr>
-          <w:trHeight w:val="539" w:hRule="atLeast"/>
+          <w:trHeight w:val="539"/>
         </w:trPr>
         <w:tc>
           <w:tcPr>
@@ -855,34 +877,20 @@
                 <w:spacing w:val="-1"/>
               </w:rPr>
             </w:pPr>
-          </w:p>
-        </w:tc>
-      </w:tr>
-      <w:tr>
-        <w:tc>
-          <w:tcPr>
-            <w:tcW w:w="4957" w:type="dxa"/>
-          </w:tcPr>
-          <w:p>
-            <w:pPr>
-              <w:rPr>
-                <w:rFonts w:eastAsia="Times New Roman" w:cstheme="minorHAnsi"/>
-                <w:spacing w:val="-1"/>
-              </w:rPr>
-            </w:pPr>
-          </w:p>
-        </w:tc>
-        <w:tc>
-          <w:tcPr>
-            <w:tcW w:w="2835" w:type="dxa"/>
-          </w:tcPr>
-          <w:p>
-            <w:pPr>
-              <w:rPr>
-                <w:rFonts w:eastAsia="Times New Roman" w:cstheme="minorHAnsi"/>
-                <w:spacing w:val="-1"/>
-              </w:rPr>
-            </w:pPr>
+            <w:r>
+              <w:rPr>
+                <w:rFonts w:eastAsia="Times New Roman" w:cstheme="minorHAnsi" w:hint="eastAsia"/>
+                <w:spacing w:val="-1"/>
+              </w:rPr>
+              <w:t>A</w:t>
+            </w:r>
+            <w:r>
+              <w:rPr>
+                <w:rFonts w:eastAsia="Times New Roman" w:cstheme="minorHAnsi"/>
+                <w:spacing w:val="-1"/>
+              </w:rPr>
+              <w:t>dding functional requirements and non-functional requirement, user stories in M2, help to renew use case diagram.</w:t>
+            </w:r>
           </w:p>
         </w:tc>
       </w:tr>
@@ -961,12 +969,13 @@
           <w:rFonts w:eastAsia="Times New Roman" w:cstheme="minorHAnsi"/>
           <w:b/>
           <w:bCs/>
+          <w:noProof/>
           <w:spacing w:val="-2"/>
           <w:sz w:val="34"/>
           <w:szCs w:val="34"/>
         </w:rPr>
         <w:drawing>
-          <wp:inline distT="0" distB="0" distL="0" distR="0">
+          <wp:inline distT="0" distB="0" distL="0" distR="0" wp14:anchorId="3D8B27A7" wp14:editId="72FCD08B">
             <wp:extent cx="185420" cy="185420"/>
             <wp:effectExtent l="0" t="0" r="5080" b="5080"/>
             <wp:docPr id="459473846" name="Picture 2" descr=":pencil2:"/>
@@ -983,7 +992,7 @@
                     </pic:cNvPicPr>
                   </pic:nvPicPr>
                   <pic:blipFill>
-                    <a:blip r:embed="rId6" cstate="print">
+                    <a:blip r:embed="rId7" cstate="print">
                       <a:extLst>
                         <a:ext uri="{28A0092B-C50C-407E-A947-70E740481C1C}">
                           <a14:useLocalDpi xmlns:a14="http://schemas.microsoft.com/office/drawing/2010/main" val="0"/>
@@ -1076,24 +1085,22 @@
     </w:p>
     <w:tbl>
       <w:tblPr>
-        <w:tblStyle w:val="8"/>
         <w:tblW w:w="7792" w:type="dxa"/>
-        <w:tblInd w:w="0" w:type="dxa"/>
         <w:tblBorders>
-          <w:top w:val="single" w:color="auto" w:sz="4" w:space="0"/>
-          <w:left w:val="single" w:color="auto" w:sz="4" w:space="0"/>
-          <w:bottom w:val="single" w:color="auto" w:sz="4" w:space="0"/>
-          <w:right w:val="single" w:color="auto" w:sz="4" w:space="0"/>
-          <w:insideH w:val="single" w:color="auto" w:sz="6" w:space="0"/>
-          <w:insideV w:val="single" w:color="auto" w:sz="6" w:space="0"/>
+          <w:top w:val="single" w:sz="4" w:space="0" w:color="auto"/>
+          <w:left w:val="single" w:sz="4" w:space="0" w:color="auto"/>
+          <w:bottom w:val="single" w:sz="4" w:space="0" w:color="auto"/>
+          <w:right w:val="single" w:sz="4" w:space="0" w:color="auto"/>
+          <w:insideH w:val="single" w:sz="6" w:space="0" w:color="auto"/>
+          <w:insideV w:val="single" w:sz="6" w:space="0" w:color="auto"/>
         </w:tblBorders>
-        <w:tblLayout w:type="autofit"/>
         <w:tblCellMar>
           <w:top w:w="15" w:type="dxa"/>
           <w:left w:w="15" w:type="dxa"/>
           <w:bottom w:w="15" w:type="dxa"/>
           <w:right w:w="15" w:type="dxa"/>
         </w:tblCellMar>
+        <w:tblLook w:val="04A0" w:firstRow="1" w:lastRow="0" w:firstColumn="1" w:lastColumn="0" w:noHBand="0" w:noVBand="1"/>
       </w:tblPr>
       <w:tblGrid>
         <w:gridCol w:w="2174"/>
@@ -1292,7 +1299,7 @@
       </w:tr>
       <w:tr>
         <w:trPr>
-          <w:trHeight w:val="2235" w:hRule="atLeast"/>
+          <w:trHeight w:val="2235"/>
         </w:trPr>
         <w:tc>
           <w:tcPr>
@@ -1324,7 +1331,7 @@
           <w:p>
             <w:pPr>
               <w:rPr>
-                <w:rFonts w:hint="eastAsia" w:eastAsiaTheme="minorEastAsia" w:cstheme="minorHAnsi"/>
+                <w:rFonts w:eastAsiaTheme="minorEastAsia" w:cstheme="minorHAnsi"/>
                 <w:spacing w:val="-1"/>
                 <w:lang w:eastAsia="zh-CN"/>
               </w:rPr>
@@ -1367,24 +1374,22 @@
     </w:p>
     <w:tbl>
       <w:tblPr>
-        <w:tblStyle w:val="8"/>
         <w:tblW w:w="7933" w:type="dxa"/>
-        <w:tblInd w:w="0" w:type="dxa"/>
         <w:tblBorders>
-          <w:top w:val="single" w:color="auto" w:sz="4" w:space="0"/>
-          <w:left w:val="single" w:color="auto" w:sz="4" w:space="0"/>
-          <w:bottom w:val="single" w:color="auto" w:sz="4" w:space="0"/>
-          <w:right w:val="single" w:color="auto" w:sz="4" w:space="0"/>
-          <w:insideH w:val="single" w:color="auto" w:sz="6" w:space="0"/>
-          <w:insideV w:val="single" w:color="auto" w:sz="6" w:space="0"/>
+          <w:top w:val="single" w:sz="4" w:space="0" w:color="auto"/>
+          <w:left w:val="single" w:sz="4" w:space="0" w:color="auto"/>
+          <w:bottom w:val="single" w:sz="4" w:space="0" w:color="auto"/>
+          <w:right w:val="single" w:sz="4" w:space="0" w:color="auto"/>
+          <w:insideH w:val="single" w:sz="6" w:space="0" w:color="auto"/>
+          <w:insideV w:val="single" w:sz="6" w:space="0" w:color="auto"/>
         </w:tblBorders>
-        <w:tblLayout w:type="autofit"/>
         <w:tblCellMar>
           <w:top w:w="15" w:type="dxa"/>
           <w:left w:w="15" w:type="dxa"/>
           <w:bottom w:w="15" w:type="dxa"/>
           <w:right w:w="15" w:type="dxa"/>
         </w:tblCellMar>
+        <w:tblLook w:val="04A0" w:firstRow="1" w:lastRow="0" w:firstColumn="1" w:lastColumn="0" w:noHBand="0" w:noVBand="1"/>
       </w:tblPr>
       <w:tblGrid>
         <w:gridCol w:w="2122"/>
@@ -1694,12 +1699,21 @@
               </w:rPr>
               <w:t xml:space="preserve"> </w:t>
             </w:r>
+            <w:proofErr w:type="spellStart"/>
             <w:r>
               <w:rPr>
                 <w:rFonts w:cstheme="minorHAnsi"/>
                 <w:color w:val="000000"/>
               </w:rPr>
-              <w:t>Jingtao Yang - 8 hours / 3 issues per week</w:t>
+              <w:t>Jingtao</w:t>
+            </w:r>
+            <w:proofErr w:type="spellEnd"/>
+            <w:r>
+              <w:rPr>
+                <w:rFonts w:cstheme="minorHAnsi"/>
+                <w:color w:val="000000"/>
+              </w:rPr>
+              <w:t xml:space="preserve"> Yang - 8 hours / 3 issues per week</w:t>
             </w:r>
           </w:p>
           <w:p>
@@ -1988,6 +2002,7 @@
           <w:sz w:val="34"/>
           <w:szCs w:val="34"/>
         </w:rPr>
+        <w:lastRenderedPageBreak/>
         <w:fldChar w:fldCharType="begin"/>
       </w:r>
       <w:r>
@@ -2017,12 +2032,13 @@
           <w:rFonts w:eastAsia="Times New Roman" w:cstheme="minorHAnsi"/>
           <w:b/>
           <w:bCs/>
+          <w:noProof/>
           <w:spacing w:val="-2"/>
           <w:sz w:val="34"/>
           <w:szCs w:val="34"/>
         </w:rPr>
         <w:drawing>
-          <wp:inline distT="0" distB="0" distL="0" distR="0">
+          <wp:inline distT="0" distB="0" distL="0" distR="0" wp14:anchorId="3D5D7557" wp14:editId="4AC497B5">
             <wp:extent cx="178435" cy="178435"/>
             <wp:effectExtent l="0" t="0" r="0" b="0"/>
             <wp:docPr id="306956271" name="Picture 1" descr=":books:"/>
@@ -2039,7 +2055,7 @@
                     </pic:cNvPicPr>
                   </pic:nvPicPr>
                   <pic:blipFill>
-                    <a:blip r:embed="rId7" cstate="print">
+                    <a:blip r:embed="rId8" cstate="print">
                       <a:extLst>
                         <a:ext uri="{28A0092B-C50C-407E-A947-70E740481C1C}">
                           <a14:useLocalDpi xmlns:a14="http://schemas.microsoft.com/office/drawing/2010/main" val="0"/>
@@ -2141,20 +2157,20 @@
     <w:sectPr>
       <w:pgSz w:w="12240" w:h="15840"/>
       <w:pgMar w:top="1440" w:right="1440" w:bottom="1440" w:left="1440" w:header="708" w:footer="708" w:gutter="0"/>
-      <w:cols w:space="708" w:num="1"/>
-      <w:docGrid w:linePitch="360" w:charSpace="0"/>
+      <w:cols w:space="708"/>
+      <w:docGrid w:linePitch="360"/>
     </w:sectPr>
   </w:body>
 </w:document>
 </file>
 
 <file path=word/numbering.xml><?xml version="1.0" encoding="utf-8"?>
-<w:numbering xmlns:wpc="http://schemas.microsoft.com/office/word/2010/wordprocessingCanvas" xmlns:mc="http://schemas.openxmlformats.org/markup-compatibility/2006" xmlns:o="urn:schemas-microsoft-com:office:office" xmlns:r="http://schemas.openxmlformats.org/officeDocument/2006/relationships" xmlns:m="http://schemas.openxmlformats.org/officeDocument/2006/math" xmlns:v="urn:schemas-microsoft-com:vml" xmlns:wp14="http://schemas.microsoft.com/office/word/2010/wordprocessingDrawing" xmlns:wp="http://schemas.openxmlformats.org/drawingml/2006/wordprocessingDrawing" xmlns:w10="urn:schemas-microsoft-com:office:word" xmlns:w="http://schemas.openxmlformats.org/wordprocessingml/2006/main" xmlns:w14="http://schemas.microsoft.com/office/word/2010/wordml" xmlns:wpg="http://schemas.microsoft.com/office/word/2010/wordprocessingGroup" xmlns:wpi="http://schemas.microsoft.com/office/word/2010/wordprocessingInk" xmlns:wne="http://schemas.microsoft.com/office/word/2006/wordml" xmlns:wps="http://schemas.microsoft.com/office/word/2010/wordprocessingShape" xmlns:wpsCustomData="http://www.wps.cn/officeDocument/2013/wpsCustomData" mc:Ignorable="w14 wp14">
-  <w:abstractNum w:abstractNumId="0">
+<w:numbering xmlns:wpc="http://schemas.microsoft.com/office/word/2010/wordprocessingCanvas" xmlns:cx="http://schemas.microsoft.com/office/drawing/2014/chartex" xmlns:cx1="http://schemas.microsoft.com/office/drawing/2015/9/8/chartex" xmlns:cx2="http://schemas.microsoft.com/office/drawing/2015/10/21/chartex" xmlns:cx3="http://schemas.microsoft.com/office/drawing/2016/5/9/chartex" xmlns:cx4="http://schemas.microsoft.com/office/drawing/2016/5/10/chartex" xmlns:cx5="http://schemas.microsoft.com/office/drawing/2016/5/11/chartex" xmlns:cx6="http://schemas.microsoft.com/office/drawing/2016/5/12/chartex" xmlns:cx7="http://schemas.microsoft.com/office/drawing/2016/5/13/chartex" xmlns:cx8="http://schemas.microsoft.com/office/drawing/2016/5/14/chartex" xmlns:mc="http://schemas.openxmlformats.org/markup-compatibility/2006" xmlns:aink="http://schemas.microsoft.com/office/drawing/2016/ink" xmlns:am3d="http://schemas.microsoft.com/office/drawing/2017/model3d" xmlns:o="urn:schemas-microsoft-com:office:office" xmlns:oel="http://schemas.microsoft.com/office/2019/extlst" xmlns:r="http://schemas.openxmlformats.org/officeDocument/2006/relationships" xmlns:m="http://schemas.openxmlformats.org/officeDocument/2006/math" xmlns:v="urn:schemas-microsoft-com:vml" xmlns:wp14="http://schemas.microsoft.com/office/word/2010/wordprocessingDrawing" xmlns:wp="http://schemas.openxmlformats.org/drawingml/2006/wordprocessingDrawing" xmlns:w10="urn:schemas-microsoft-com:office:word" xmlns:w="http://schemas.openxmlformats.org/wordprocessingml/2006/main" xmlns:w14="http://schemas.microsoft.com/office/word/2010/wordml" xmlns:w15="http://schemas.microsoft.com/office/word/2012/wordml" xmlns:w16cex="http://schemas.microsoft.com/office/word/2018/wordml/cex" xmlns:w16cid="http://schemas.microsoft.com/office/word/2016/wordml/cid" xmlns:w16="http://schemas.microsoft.com/office/word/2018/wordml" xmlns:w16sdtdh="http://schemas.microsoft.com/office/word/2020/wordml/sdtdatahash" xmlns:w16se="http://schemas.microsoft.com/office/word/2015/wordml/symex" xmlns:wpg="http://schemas.microsoft.com/office/word/2010/wordprocessingGroup" xmlns:wpi="http://schemas.microsoft.com/office/word/2010/wordprocessingInk" xmlns:wne="http://schemas.microsoft.com/office/word/2006/wordml" xmlns:wps="http://schemas.microsoft.com/office/word/2010/wordprocessingShape" mc:Ignorable="w14 w15 w16se w16cid w16 w16cex w16sdtdh wp14">
+  <w:abstractNum w:abstractNumId="0" w15:restartNumberingAfterBreak="0">
     <w:nsid w:val="18187F51"/>
     <w:multiLevelType w:val="multilevel"/>
     <w:tmpl w:val="18187F51"/>
-    <w:lvl w:ilvl="0" w:tentative="0">
+    <w:lvl w:ilvl="0">
       <w:start w:val="1"/>
       <w:numFmt w:val="bullet"/>
       <w:lvlText w:val=""/>
@@ -2166,11 +2182,11 @@
         <w:ind w:left="720" w:hanging="360"/>
       </w:pPr>
       <w:rPr>
-        <w:rFonts w:hint="default" w:ascii="Symbol" w:hAnsi="Symbol"/>
+        <w:rFonts w:ascii="Symbol" w:hAnsi="Symbol" w:hint="default"/>
         <w:sz w:val="20"/>
       </w:rPr>
     </w:lvl>
-    <w:lvl w:ilvl="1" w:tentative="0">
+    <w:lvl w:ilvl="1">
       <w:start w:val="1"/>
       <w:numFmt w:val="bullet"/>
       <w:lvlText w:val=""/>
@@ -2182,11 +2198,11 @@
         <w:ind w:left="1440" w:hanging="360"/>
       </w:pPr>
       <w:rPr>
-        <w:rFonts w:hint="default" w:ascii="Symbol" w:hAnsi="Symbol"/>
+        <w:rFonts w:ascii="Symbol" w:hAnsi="Symbol" w:hint="default"/>
         <w:sz w:val="20"/>
       </w:rPr>
     </w:lvl>
-    <w:lvl w:ilvl="2" w:tentative="0">
+    <w:lvl w:ilvl="2">
       <w:start w:val="1"/>
       <w:numFmt w:val="bullet"/>
       <w:lvlText w:val=""/>
@@ -2198,11 +2214,11 @@
         <w:ind w:left="2160" w:hanging="360"/>
       </w:pPr>
       <w:rPr>
-        <w:rFonts w:hint="default" w:ascii="Symbol" w:hAnsi="Symbol"/>
+        <w:rFonts w:ascii="Symbol" w:hAnsi="Symbol" w:hint="default"/>
         <w:sz w:val="20"/>
       </w:rPr>
     </w:lvl>
-    <w:lvl w:ilvl="3" w:tentative="0">
+    <w:lvl w:ilvl="3">
       <w:start w:val="1"/>
       <w:numFmt w:val="bullet"/>
       <w:lvlText w:val=""/>
@@ -2214,11 +2230,11 @@
         <w:ind w:left="2880" w:hanging="360"/>
       </w:pPr>
       <w:rPr>
-        <w:rFonts w:hint="default" w:ascii="Symbol" w:hAnsi="Symbol"/>
+        <w:rFonts w:ascii="Symbol" w:hAnsi="Symbol" w:hint="default"/>
         <w:sz w:val="20"/>
       </w:rPr>
     </w:lvl>
-    <w:lvl w:ilvl="4" w:tentative="0">
+    <w:lvl w:ilvl="4">
       <w:start w:val="1"/>
       <w:numFmt w:val="bullet"/>
       <w:lvlText w:val=""/>
@@ -2230,11 +2246,11 @@
         <w:ind w:left="3600" w:hanging="360"/>
       </w:pPr>
       <w:rPr>
-        <w:rFonts w:hint="default" w:ascii="Symbol" w:hAnsi="Symbol"/>
+        <w:rFonts w:ascii="Symbol" w:hAnsi="Symbol" w:hint="default"/>
         <w:sz w:val="20"/>
       </w:rPr>
     </w:lvl>
-    <w:lvl w:ilvl="5" w:tentative="0">
+    <w:lvl w:ilvl="5">
       <w:start w:val="1"/>
       <w:numFmt w:val="bullet"/>
       <w:lvlText w:val=""/>
@@ -2246,11 +2262,11 @@
         <w:ind w:left="4320" w:hanging="360"/>
       </w:pPr>
       <w:rPr>
-        <w:rFonts w:hint="default" w:ascii="Symbol" w:hAnsi="Symbol"/>
+        <w:rFonts w:ascii="Symbol" w:hAnsi="Symbol" w:hint="default"/>
         <w:sz w:val="20"/>
       </w:rPr>
     </w:lvl>
-    <w:lvl w:ilvl="6" w:tentative="0">
+    <w:lvl w:ilvl="6">
       <w:start w:val="1"/>
       <w:numFmt w:val="bullet"/>
       <w:lvlText w:val=""/>
@@ -2262,11 +2278,11 @@
         <w:ind w:left="5040" w:hanging="360"/>
       </w:pPr>
       <w:rPr>
-        <w:rFonts w:hint="default" w:ascii="Symbol" w:hAnsi="Symbol"/>
+        <w:rFonts w:ascii="Symbol" w:hAnsi="Symbol" w:hint="default"/>
         <w:sz w:val="20"/>
       </w:rPr>
     </w:lvl>
-    <w:lvl w:ilvl="7" w:tentative="0">
+    <w:lvl w:ilvl="7">
       <w:start w:val="1"/>
       <w:numFmt w:val="bullet"/>
       <w:lvlText w:val=""/>
@@ -2278,11 +2294,11 @@
         <w:ind w:left="5760" w:hanging="360"/>
       </w:pPr>
       <w:rPr>
-        <w:rFonts w:hint="default" w:ascii="Symbol" w:hAnsi="Symbol"/>
+        <w:rFonts w:ascii="Symbol" w:hAnsi="Symbol" w:hint="default"/>
         <w:sz w:val="20"/>
       </w:rPr>
     </w:lvl>
-    <w:lvl w:ilvl="8" w:tentative="0">
+    <w:lvl w:ilvl="8">
       <w:start w:val="1"/>
       <w:numFmt w:val="bullet"/>
       <w:lvlText w:val=""/>
@@ -2294,336 +2310,464 @@
         <w:ind w:left="6480" w:hanging="360"/>
       </w:pPr>
       <w:rPr>
-        <w:rFonts w:hint="default" w:ascii="Symbol" w:hAnsi="Symbol"/>
+        <w:rFonts w:ascii="Symbol" w:hAnsi="Symbol" w:hint="default"/>
         <w:sz w:val="20"/>
       </w:rPr>
     </w:lvl>
   </w:abstractNum>
-  <w:num w:numId="1">
+  <w:num w:numId="1" w16cid:durableId="1909873651">
     <w:abstractNumId w:val="0"/>
   </w:num>
 </w:numbering>
 </file>
 
 <file path=word/styles.xml><?xml version="1.0" encoding="utf-8"?>
-<w:styles xmlns:mc="http://schemas.openxmlformats.org/markup-compatibility/2006" xmlns:o="urn:schemas-microsoft-com:office:office" xmlns:r="http://schemas.openxmlformats.org/officeDocument/2006/relationships" xmlns:m="http://schemas.openxmlformats.org/officeDocument/2006/math" xmlns:v="urn:schemas-microsoft-com:vml" xmlns:w="http://schemas.openxmlformats.org/wordprocessingml/2006/main" xmlns:w14="http://schemas.microsoft.com/office/word/2010/wordml" xmlns:w10="urn:schemas-microsoft-com:office:word" xmlns:sl="http://schemas.openxmlformats.org/schemaLibrary/2006/main" xmlns:wpsCustomData="http://www.wps.cn/officeDocument/2013/wpsCustomData" mc:Ignorable="w14">
+<w:styles xmlns:mc="http://schemas.openxmlformats.org/markup-compatibility/2006" xmlns:r="http://schemas.openxmlformats.org/officeDocument/2006/relationships" xmlns:w="http://schemas.openxmlformats.org/wordprocessingml/2006/main" xmlns:w14="http://schemas.microsoft.com/office/word/2010/wordml" xmlns:w15="http://schemas.microsoft.com/office/word/2012/wordml" xmlns:w16cex="http://schemas.microsoft.com/office/word/2018/wordml/cex" xmlns:w16cid="http://schemas.microsoft.com/office/word/2016/wordml/cid" xmlns:w16="http://schemas.microsoft.com/office/word/2018/wordml" xmlns:w16sdtdh="http://schemas.microsoft.com/office/word/2020/wordml/sdtdatahash" xmlns:w16se="http://schemas.microsoft.com/office/word/2015/wordml/symex" mc:Ignorable="w14 w15 w16se w16cid w16 w16cex w16sdtdh">
   <w:docDefaults>
     <w:rPrDefault>
       <w:rPr>
-        <w:rFonts w:asciiTheme="minorHAnsi" w:hAnsiTheme="minorHAnsi" w:eastAsia="宋体" w:cstheme="minorBidi"/>
+        <w:rFonts w:asciiTheme="minorHAnsi" w:eastAsia="宋体" w:hAnsiTheme="minorHAnsi" w:cstheme="minorBidi"/>
+        <w:lang w:val="en-US" w:eastAsia="zh-CN" w:bidi="ar-SA"/>
       </w:rPr>
     </w:rPrDefault>
     <w:pPrDefault/>
   </w:docDefaults>
-  <w:latentStyles w:count="260" w:defQFormat="0" w:defUnhideWhenUsed="1" w:defSemiHidden="1" w:defUIPriority="99" w:defLockedState="0">
-    <w:lsdException w:qFormat="1" w:unhideWhenUsed="0" w:uiPriority="0" w:semiHidden="0" w:name="Normal"/>
-    <w:lsdException w:qFormat="1" w:unhideWhenUsed="0" w:uiPriority="9" w:semiHidden="0" w:name="heading 1"/>
-    <w:lsdException w:qFormat="1" w:unhideWhenUsed="0" w:uiPriority="9" w:semiHidden="0" w:name="heading 2"/>
-    <w:lsdException w:qFormat="1" w:unhideWhenUsed="0" w:uiPriority="9" w:semiHidden="0" w:name="heading 3"/>
-    <w:lsdException w:qFormat="1" w:uiPriority="9" w:name="heading 4"/>
-    <w:lsdException w:qFormat="1" w:uiPriority="9" w:name="heading 5"/>
-    <w:lsdException w:qFormat="1" w:uiPriority="9" w:name="heading 6"/>
-    <w:lsdException w:qFormat="1" w:uiPriority="9" w:name="heading 7"/>
-    <w:lsdException w:qFormat="1" w:uiPriority="9" w:name="heading 8"/>
-    <w:lsdException w:qFormat="1" w:uiPriority="9" w:name="heading 9"/>
-    <w:lsdException w:uiPriority="99" w:name="index 1"/>
-    <w:lsdException w:uiPriority="99" w:name="index 2"/>
-    <w:lsdException w:uiPriority="99" w:name="index 3"/>
-    <w:lsdException w:uiPriority="99" w:name="index 4"/>
-    <w:lsdException w:uiPriority="99" w:name="index 5"/>
-    <w:lsdException w:uiPriority="99" w:name="index 6"/>
-    <w:lsdException w:uiPriority="99" w:name="index 7"/>
-    <w:lsdException w:uiPriority="99" w:name="index 8"/>
-    <w:lsdException w:uiPriority="99" w:name="index 9"/>
-    <w:lsdException w:uiPriority="39" w:name="toc 1"/>
-    <w:lsdException w:uiPriority="39" w:name="toc 2"/>
-    <w:lsdException w:uiPriority="39" w:name="toc 3"/>
-    <w:lsdException w:uiPriority="39" w:name="toc 4"/>
-    <w:lsdException w:uiPriority="39" w:name="toc 5"/>
-    <w:lsdException w:uiPriority="39" w:name="toc 6"/>
-    <w:lsdException w:uiPriority="39" w:name="toc 7"/>
-    <w:lsdException w:uiPriority="39" w:name="toc 8"/>
-    <w:lsdException w:uiPriority="39" w:name="toc 9"/>
-    <w:lsdException w:uiPriority="99" w:name="Normal Indent"/>
-    <w:lsdException w:uiPriority="99" w:name="footnote text"/>
-    <w:lsdException w:uiPriority="99" w:name="annotation text"/>
-    <w:lsdException w:uiPriority="99" w:semiHidden="0" w:name="header"/>
-    <w:lsdException w:uiPriority="99" w:semiHidden="0" w:name="footer"/>
-    <w:lsdException w:uiPriority="99" w:name="index heading"/>
-    <w:lsdException w:qFormat="1" w:uiPriority="35" w:name="caption"/>
-    <w:lsdException w:uiPriority="99" w:name="table of figures"/>
-    <w:lsdException w:uiPriority="99" w:name="envelope address"/>
-    <w:lsdException w:uiPriority="99" w:name="envelope return"/>
-    <w:lsdException w:uiPriority="99" w:name="footnote reference"/>
-    <w:lsdException w:uiPriority="99" w:name="annotation reference"/>
-    <w:lsdException w:uiPriority="99" w:name="line number"/>
-    <w:lsdException w:uiPriority="99" w:name="page number"/>
-    <w:lsdException w:uiPriority="99" w:name="endnote reference"/>
-    <w:lsdException w:uiPriority="99" w:name="endnote text"/>
-    <w:lsdException w:uiPriority="99" w:name="table of authorities"/>
-    <w:lsdException w:uiPriority="99" w:name="macro"/>
-    <w:lsdException w:uiPriority="99" w:name="toa heading"/>
-    <w:lsdException w:uiPriority="99" w:name="List"/>
-    <w:lsdException w:uiPriority="99" w:name="List Bullet"/>
-    <w:lsdException w:uiPriority="99" w:name="List Number"/>
-    <w:lsdException w:uiPriority="99" w:name="List 2"/>
-    <w:lsdException w:uiPriority="99" w:name="List 3"/>
-    <w:lsdException w:uiPriority="99" w:name="List 4"/>
-    <w:lsdException w:uiPriority="99" w:name="List 5"/>
-    <w:lsdException w:uiPriority="99" w:name="List Bullet 2"/>
-    <w:lsdException w:uiPriority="99" w:name="List Bullet 3"/>
-    <w:lsdException w:uiPriority="99" w:name="List Bullet 4"/>
-    <w:lsdException w:uiPriority="99" w:name="List Bullet 5"/>
-    <w:lsdException w:uiPriority="99" w:name="List Number 2"/>
-    <w:lsdException w:uiPriority="99" w:name="List Number 3"/>
-    <w:lsdException w:uiPriority="99" w:name="List Number 4"/>
-    <w:lsdException w:uiPriority="99" w:name="List Number 5"/>
-    <w:lsdException w:qFormat="1" w:unhideWhenUsed="0" w:uiPriority="10" w:semiHidden="0" w:name="Title"/>
-    <w:lsdException w:uiPriority="99" w:name="Closing"/>
-    <w:lsdException w:uiPriority="99" w:name="Signature"/>
-    <w:lsdException w:uiPriority="1" w:name="Default Paragraph Font"/>
-    <w:lsdException w:uiPriority="99" w:name="Body Text"/>
-    <w:lsdException w:uiPriority="99" w:name="Body Text Indent"/>
-    <w:lsdException w:uiPriority="99" w:name="List Continue"/>
-    <w:lsdException w:uiPriority="99" w:name="List Continue 2"/>
-    <w:lsdException w:uiPriority="99" w:name="List Continue 3"/>
-    <w:lsdException w:uiPriority="99" w:name="List Continue 4"/>
-    <w:lsdException w:uiPriority="99" w:name="List Continue 5"/>
-    <w:lsdException w:uiPriority="99" w:name="Message Header"/>
-    <w:lsdException w:qFormat="1" w:unhideWhenUsed="0" w:uiPriority="11" w:semiHidden="0" w:name="Subtitle"/>
-    <w:lsdException w:uiPriority="99" w:name="Salutation"/>
-    <w:lsdException w:uiPriority="99" w:name="Date"/>
-    <w:lsdException w:uiPriority="99" w:name="Body Text First Indent"/>
-    <w:lsdException w:uiPriority="99" w:name="Body Text First Indent 2"/>
-    <w:lsdException w:uiPriority="99" w:name="Note Heading"/>
-    <w:lsdException w:uiPriority="99" w:name="Body Text 2"/>
-    <w:lsdException w:uiPriority="99" w:name="Body Text 3"/>
-    <w:lsdException w:uiPriority="99" w:name="Body Text Indent 2"/>
-    <w:lsdException w:uiPriority="99" w:name="Body Text Indent 3"/>
-    <w:lsdException w:uiPriority="99" w:name="Block Text"/>
-    <w:lsdException w:uiPriority="99" w:name="Hyperlink"/>
-    <w:lsdException w:uiPriority="99" w:name="FollowedHyperlink"/>
-    <w:lsdException w:qFormat="1" w:unhideWhenUsed="0" w:uiPriority="22" w:semiHidden="0" w:name="Strong"/>
-    <w:lsdException w:qFormat="1" w:unhideWhenUsed="0" w:uiPriority="20" w:semiHidden="0" w:name="Emphasis"/>
-    <w:lsdException w:uiPriority="99" w:name="Document Map"/>
-    <w:lsdException w:uiPriority="99" w:name="Plain Text"/>
-    <w:lsdException w:uiPriority="99" w:name="E-mail Signature"/>
-    <w:lsdException w:uiPriority="99" w:name="Normal (Web)"/>
-    <w:lsdException w:uiPriority="99" w:name="HTML Acronym"/>
-    <w:lsdException w:uiPriority="99" w:name="HTML Address"/>
-    <w:lsdException w:uiPriority="99" w:name="HTML Cite"/>
-    <w:lsdException w:uiPriority="99" w:name="HTML Code"/>
-    <w:lsdException w:uiPriority="99" w:name="HTML Definition"/>
-    <w:lsdException w:uiPriority="99" w:name="HTML Keyboard"/>
-    <w:lsdException w:uiPriority="99" w:name="HTML Preformatted"/>
-    <w:lsdException w:uiPriority="99" w:name="HTML Sample"/>
-    <w:lsdException w:uiPriority="99" w:name="HTML Typewriter"/>
-    <w:lsdException w:uiPriority="99" w:name="HTML Variable"/>
-    <w:lsdException w:uiPriority="99" w:name="Normal Table"/>
-    <w:lsdException w:uiPriority="99" w:name="annotation subject"/>
-    <w:lsdException w:uiPriority="99" w:name="Table Simple 1"/>
-    <w:lsdException w:uiPriority="99" w:name="Table Simple 2"/>
-    <w:lsdException w:uiPriority="99" w:name="Table Simple 3"/>
-    <w:lsdException w:uiPriority="99" w:name="Table Classic 1"/>
-    <w:lsdException w:uiPriority="99" w:name="Table Classic 2"/>
-    <w:lsdException w:uiPriority="99" w:name="Table Classic 3"/>
-    <w:lsdException w:uiPriority="99" w:name="Table Classic 4"/>
-    <w:lsdException w:uiPriority="99" w:name="Table Colorful 1"/>
-    <w:lsdException w:uiPriority="99" w:name="Table Colorful 2"/>
-    <w:lsdException w:uiPriority="99" w:name="Table Colorful 3"/>
-    <w:lsdException w:uiPriority="99" w:name="Table Columns 1"/>
-    <w:lsdException w:uiPriority="99" w:name="Table Columns 2"/>
-    <w:lsdException w:uiPriority="99" w:name="Table Columns 3"/>
-    <w:lsdException w:uiPriority="99" w:name="Table Columns 4"/>
-    <w:lsdException w:uiPriority="99" w:name="Table Columns 5"/>
-    <w:lsdException w:uiPriority="99" w:name="Table Grid 1"/>
-    <w:lsdException w:uiPriority="99" w:name="Table Grid 2"/>
-    <w:lsdException w:uiPriority="99" w:name="Table Grid 3"/>
-    <w:lsdException w:uiPriority="99" w:name="Table Grid 4"/>
-    <w:lsdException w:uiPriority="99" w:name="Table Grid 5"/>
-    <w:lsdException w:uiPriority="99" w:name="Table Grid 6"/>
-    <w:lsdException w:uiPriority="99" w:name="Table Grid 7"/>
-    <w:lsdException w:uiPriority="99" w:name="Table Grid 8"/>
-    <w:lsdException w:uiPriority="99" w:name="Table List 1"/>
-    <w:lsdException w:uiPriority="99" w:name="Table List 2"/>
-    <w:lsdException w:uiPriority="99" w:name="Table List 3"/>
-    <w:lsdException w:uiPriority="99" w:name="Table List 4"/>
-    <w:lsdException w:uiPriority="99" w:name="Table List 5"/>
-    <w:lsdException w:uiPriority="99" w:name="Table List 6"/>
-    <w:lsdException w:uiPriority="99" w:name="Table List 7"/>
-    <w:lsdException w:uiPriority="99" w:name="Table List 8"/>
-    <w:lsdException w:uiPriority="99" w:name="Table 3D effects 1"/>
-    <w:lsdException w:uiPriority="99" w:name="Table 3D effects 2"/>
-    <w:lsdException w:uiPriority="99" w:name="Table 3D effects 3"/>
-    <w:lsdException w:uiPriority="99" w:name="Table Contemporary"/>
-    <w:lsdException w:uiPriority="99" w:name="Table Elegant"/>
-    <w:lsdException w:uiPriority="99" w:name="Table Professional"/>
-    <w:lsdException w:uiPriority="99" w:name="Table Subtle 1"/>
-    <w:lsdException w:uiPriority="99" w:name="Table Subtle 2"/>
-    <w:lsdException w:uiPriority="99" w:name="Table Web 1"/>
-    <w:lsdException w:uiPriority="99" w:name="Table Web 2"/>
-    <w:lsdException w:uiPriority="99" w:name="Table Web 3"/>
-    <w:lsdException w:uiPriority="99" w:name="Balloon Text"/>
-    <w:lsdException w:unhideWhenUsed="0" w:uiPriority="39" w:semiHidden="0" w:name="Table Grid"/>
-    <w:lsdException w:uiPriority="99" w:name="Table Theme"/>
-    <w:lsdException w:unhideWhenUsed="0" w:uiPriority="60" w:semiHidden="0" w:name="Light Shading"/>
-    <w:lsdException w:unhideWhenUsed="0" w:uiPriority="61" w:semiHidden="0" w:name="Light List"/>
-    <w:lsdException w:unhideWhenUsed="0" w:uiPriority="62" w:semiHidden="0" w:name="Light Grid"/>
-    <w:lsdException w:unhideWhenUsed="0" w:uiPriority="63" w:semiHidden="0" w:name="Medium Shading 1"/>
-    <w:lsdException w:unhideWhenUsed="0" w:uiPriority="64" w:semiHidden="0" w:name="Medium Shading 2"/>
-    <w:lsdException w:unhideWhenUsed="0" w:uiPriority="65" w:semiHidden="0" w:name="Medium List 1"/>
-    <w:lsdException w:unhideWhenUsed="0" w:uiPriority="66" w:semiHidden="0" w:name="Medium List 2"/>
-    <w:lsdException w:unhideWhenUsed="0" w:uiPriority="67" w:semiHidden="0" w:name="Medium Grid 1"/>
-    <w:lsdException w:unhideWhenUsed="0" w:uiPriority="68" w:semiHidden="0" w:name="Medium Grid 2"/>
-    <w:lsdException w:unhideWhenUsed="0" w:uiPriority="69" w:semiHidden="0" w:name="Medium Grid 3"/>
-    <w:lsdException w:unhideWhenUsed="0" w:uiPriority="70" w:semiHidden="0" w:name="Dark List"/>
-    <w:lsdException w:unhideWhenUsed="0" w:uiPriority="71" w:semiHidden="0" w:name="Colorful Shading"/>
-    <w:lsdException w:unhideWhenUsed="0" w:uiPriority="72" w:semiHidden="0" w:name="Colorful List"/>
-    <w:lsdException w:unhideWhenUsed="0" w:uiPriority="73" w:semiHidden="0" w:name="Colorful Grid"/>
-    <w:lsdException w:unhideWhenUsed="0" w:uiPriority="60" w:semiHidden="0" w:name="Light Shading Accent 1"/>
-    <w:lsdException w:unhideWhenUsed="0" w:uiPriority="61" w:semiHidden="0" w:name="Light List Accent 1"/>
-    <w:lsdException w:unhideWhenUsed="0" w:uiPriority="62" w:semiHidden="0" w:name="Light Grid Accent 1"/>
-    <w:lsdException w:unhideWhenUsed="0" w:uiPriority="63" w:semiHidden="0" w:name="Medium Shading 1 Accent 1"/>
-    <w:lsdException w:unhideWhenUsed="0" w:uiPriority="64" w:semiHidden="0" w:name="Medium Shading 2 Accent 1"/>
-    <w:lsdException w:unhideWhenUsed="0" w:uiPriority="65" w:semiHidden="0" w:name="Medium List 1 Accent 1"/>
-    <w:lsdException w:unhideWhenUsed="0" w:uiPriority="66" w:semiHidden="0" w:name="Medium List 2 Accent 1"/>
-    <w:lsdException w:unhideWhenUsed="0" w:uiPriority="67" w:semiHidden="0" w:name="Medium Grid 1 Accent 1"/>
-    <w:lsdException w:unhideWhenUsed="0" w:uiPriority="68" w:semiHidden="0" w:name="Medium Grid 2 Accent 1"/>
-    <w:lsdException w:unhideWhenUsed="0" w:uiPriority="69" w:semiHidden="0" w:name="Medium Grid 3 Accent 1"/>
-    <w:lsdException w:unhideWhenUsed="0" w:uiPriority="70" w:semiHidden="0" w:name="Dark List Accent 1"/>
-    <w:lsdException w:unhideWhenUsed="0" w:uiPriority="71" w:semiHidden="0" w:name="Colorful Shading Accent 1"/>
-    <w:lsdException w:unhideWhenUsed="0" w:uiPriority="72" w:semiHidden="0" w:name="Colorful List Accent 1"/>
-    <w:lsdException w:unhideWhenUsed="0" w:uiPriority="73" w:semiHidden="0" w:name="Colorful Grid Accent 1"/>
-    <w:lsdException w:unhideWhenUsed="0" w:uiPriority="60" w:semiHidden="0" w:name="Light Shading Accent 2"/>
-    <w:lsdException w:unhideWhenUsed="0" w:uiPriority="61" w:semiHidden="0" w:name="Light List Accent 2"/>
-    <w:lsdException w:unhideWhenUsed="0" w:uiPriority="62" w:semiHidden="0" w:name="Light Grid Accent 2"/>
-    <w:lsdException w:unhideWhenUsed="0" w:uiPriority="63" w:semiHidden="0" w:name="Medium Shading 1 Accent 2"/>
-    <w:lsdException w:unhideWhenUsed="0" w:uiPriority="64" w:semiHidden="0" w:name="Medium Shading 2 Accent 2"/>
-    <w:lsdException w:unhideWhenUsed="0" w:uiPriority="65" w:semiHidden="0" w:name="Medium List 1 Accent 2"/>
-    <w:lsdException w:unhideWhenUsed="0" w:uiPriority="66" w:semiHidden="0" w:name="Medium List 2 Accent 2"/>
-    <w:lsdException w:unhideWhenUsed="0" w:uiPriority="67" w:semiHidden="0" w:name="Medium Grid 1 Accent 2"/>
-    <w:lsdException w:unhideWhenUsed="0" w:uiPriority="68" w:semiHidden="0" w:name="Medium Grid 2 Accent 2"/>
-    <w:lsdException w:unhideWhenUsed="0" w:uiPriority="69" w:semiHidden="0" w:name="Medium Grid 3 Accent 2"/>
-    <w:lsdException w:unhideWhenUsed="0" w:uiPriority="70" w:semiHidden="0" w:name="Dark List Accent 2"/>
-    <w:lsdException w:unhideWhenUsed="0" w:uiPriority="71" w:semiHidden="0" w:name="Colorful Shading Accent 2"/>
-    <w:lsdException w:unhideWhenUsed="0" w:uiPriority="72" w:semiHidden="0" w:name="Colorful List Accent 2"/>
-    <w:lsdException w:unhideWhenUsed="0" w:uiPriority="73" w:semiHidden="0" w:name="Colorful Grid Accent 2"/>
-    <w:lsdException w:unhideWhenUsed="0" w:uiPriority="60" w:semiHidden="0" w:name="Light Shading Accent 3"/>
-    <w:lsdException w:unhideWhenUsed="0" w:uiPriority="61" w:semiHidden="0" w:name="Light List Accent 3"/>
-    <w:lsdException w:unhideWhenUsed="0" w:uiPriority="62" w:semiHidden="0" w:name="Light Grid Accent 3"/>
-    <w:lsdException w:unhideWhenUsed="0" w:uiPriority="63" w:semiHidden="0" w:name="Medium Shading 1 Accent 3"/>
-    <w:lsdException w:unhideWhenUsed="0" w:uiPriority="64" w:semiHidden="0" w:name="Medium Shading 2 Accent 3"/>
-    <w:lsdException w:unhideWhenUsed="0" w:uiPriority="65" w:semiHidden="0" w:name="Medium List 1 Accent 3"/>
-    <w:lsdException w:unhideWhenUsed="0" w:uiPriority="66" w:semiHidden="0" w:name="Medium List 2 Accent 3"/>
-    <w:lsdException w:unhideWhenUsed="0" w:uiPriority="67" w:semiHidden="0" w:name="Medium Grid 1 Accent 3"/>
-    <w:lsdException w:unhideWhenUsed="0" w:uiPriority="68" w:semiHidden="0" w:name="Medium Grid 2 Accent 3"/>
-    <w:lsdException w:unhideWhenUsed="0" w:uiPriority="69" w:semiHidden="0" w:name="Medium Grid 3 Accent 3"/>
-    <w:lsdException w:unhideWhenUsed="0" w:uiPriority="70" w:semiHidden="0" w:name="Dark List Accent 3"/>
-    <w:lsdException w:unhideWhenUsed="0" w:uiPriority="71" w:semiHidden="0" w:name="Colorful Shading Accent 3"/>
-    <w:lsdException w:unhideWhenUsed="0" w:uiPriority="72" w:semiHidden="0" w:name="Colorful List Accent 3"/>
-    <w:lsdException w:unhideWhenUsed="0" w:uiPriority="73" w:semiHidden="0" w:name="Colorful Grid Accent 3"/>
-    <w:lsdException w:unhideWhenUsed="0" w:uiPriority="60" w:semiHidden="0" w:name="Light Shading Accent 4"/>
-    <w:lsdException w:unhideWhenUsed="0" w:uiPriority="61" w:semiHidden="0" w:name="Light List Accent 4"/>
-    <w:lsdException w:unhideWhenUsed="0" w:uiPriority="62" w:semiHidden="0" w:name="Light Grid Accent 4"/>
-    <w:lsdException w:unhideWhenUsed="0" w:uiPriority="63" w:semiHidden="0" w:name="Medium Shading 1 Accent 4"/>
-    <w:lsdException w:unhideWhenUsed="0" w:uiPriority="64" w:semiHidden="0" w:name="Medium Shading 2 Accent 4"/>
-    <w:lsdException w:unhideWhenUsed="0" w:uiPriority="65" w:semiHidden="0" w:name="Medium List 1 Accent 4"/>
-    <w:lsdException w:unhideWhenUsed="0" w:uiPriority="66" w:semiHidden="0" w:name="Medium List 2 Accent 4"/>
-    <w:lsdException w:unhideWhenUsed="0" w:uiPriority="67" w:semiHidden="0" w:name="Medium Grid 1 Accent 4"/>
-    <w:lsdException w:unhideWhenUsed="0" w:uiPriority="68" w:semiHidden="0" w:name="Medium Grid 2 Accent 4"/>
-    <w:lsdException w:unhideWhenUsed="0" w:uiPriority="69" w:semiHidden="0" w:name="Medium Grid 3 Accent 4"/>
-    <w:lsdException w:unhideWhenUsed="0" w:uiPriority="70" w:semiHidden="0" w:name="Dark List Accent 4"/>
-    <w:lsdException w:unhideWhenUsed="0" w:uiPriority="71" w:semiHidden="0" w:name="Colorful Shading Accent 4"/>
-    <w:lsdException w:unhideWhenUsed="0" w:uiPriority="72" w:semiHidden="0" w:name="Colorful List Accent 4"/>
-    <w:lsdException w:unhideWhenUsed="0" w:uiPriority="73" w:semiHidden="0" w:name="Colorful Grid Accent 4"/>
-    <w:lsdException w:unhideWhenUsed="0" w:uiPriority="60" w:semiHidden="0" w:name="Light Shading Accent 5"/>
-    <w:lsdException w:unhideWhenUsed="0" w:uiPriority="61" w:semiHidden="0" w:name="Light List Accent 5"/>
-    <w:lsdException w:unhideWhenUsed="0" w:uiPriority="62" w:semiHidden="0" w:name="Light Grid Accent 5"/>
-    <w:lsdException w:unhideWhenUsed="0" w:uiPriority="63" w:semiHidden="0" w:name="Medium Shading 1 Accent 5"/>
-    <w:lsdException w:unhideWhenUsed="0" w:uiPriority="64" w:semiHidden="0" w:name="Medium Shading 2 Accent 5"/>
-    <w:lsdException w:unhideWhenUsed="0" w:uiPriority="65" w:semiHidden="0" w:name="Medium List 1 Accent 5"/>
-    <w:lsdException w:unhideWhenUsed="0" w:uiPriority="66" w:semiHidden="0" w:name="Medium List 2 Accent 5"/>
-    <w:lsdException w:unhideWhenUsed="0" w:uiPriority="67" w:semiHidden="0" w:name="Medium Grid 1 Accent 5"/>
-    <w:lsdException w:unhideWhenUsed="0" w:uiPriority="68" w:semiHidden="0" w:name="Medium Grid 2 Accent 5"/>
-    <w:lsdException w:unhideWhenUsed="0" w:uiPriority="69" w:semiHidden="0" w:name="Medium Grid 3 Accent 5"/>
-    <w:lsdException w:unhideWhenUsed="0" w:uiPriority="70" w:semiHidden="0" w:name="Dark List Accent 5"/>
-    <w:lsdException w:unhideWhenUsed="0" w:uiPriority="71" w:semiHidden="0" w:name="Colorful Shading Accent 5"/>
-    <w:lsdException w:unhideWhenUsed="0" w:uiPriority="72" w:semiHidden="0" w:name="Colorful List Accent 5"/>
-    <w:lsdException w:unhideWhenUsed="0" w:uiPriority="73" w:semiHidden="0" w:name="Colorful Grid Accent 5"/>
-    <w:lsdException w:unhideWhenUsed="0" w:uiPriority="60" w:semiHidden="0" w:name="Light Shading Accent 6"/>
-    <w:lsdException w:unhideWhenUsed="0" w:uiPriority="61" w:semiHidden="0" w:name="Light List Accent 6"/>
-    <w:lsdException w:unhideWhenUsed="0" w:uiPriority="62" w:semiHidden="0" w:name="Light Grid Accent 6"/>
-    <w:lsdException w:unhideWhenUsed="0" w:uiPriority="63" w:semiHidden="0" w:name="Medium Shading 1 Accent 6"/>
-    <w:lsdException w:unhideWhenUsed="0" w:uiPriority="64" w:semiHidden="0" w:name="Medium Shading 2 Accent 6"/>
-    <w:lsdException w:unhideWhenUsed="0" w:uiPriority="65" w:semiHidden="0" w:name="Medium List 1 Accent 6"/>
-    <w:lsdException w:unhideWhenUsed="0" w:uiPriority="66" w:semiHidden="0" w:name="Medium List 2 Accent 6"/>
-    <w:lsdException w:unhideWhenUsed="0" w:uiPriority="67" w:semiHidden="0" w:name="Medium Grid 1 Accent 6"/>
-    <w:lsdException w:unhideWhenUsed="0" w:uiPriority="68" w:semiHidden="0" w:name="Medium Grid 2 Accent 6"/>
-    <w:lsdException w:unhideWhenUsed="0" w:uiPriority="69" w:semiHidden="0" w:name="Medium Grid 3 Accent 6"/>
-    <w:lsdException w:unhideWhenUsed="0" w:uiPriority="70" w:semiHidden="0" w:name="Dark List Accent 6"/>
-    <w:lsdException w:unhideWhenUsed="0" w:uiPriority="71" w:semiHidden="0" w:name="Colorful Shading Accent 6"/>
-    <w:lsdException w:unhideWhenUsed="0" w:uiPriority="72" w:semiHidden="0" w:name="Colorful List Accent 6"/>
-    <w:lsdException w:unhideWhenUsed="0" w:uiPriority="73" w:semiHidden="0" w:name="Colorful Grid Accent 6"/>
+  <w:latentStyles w:defLockedState="0" w:defUIPriority="99" w:defSemiHidden="0" w:defUnhideWhenUsed="0" w:defQFormat="0" w:count="376">
+    <w:lsdException w:name="Normal" w:uiPriority="0" w:qFormat="1"/>
+    <w:lsdException w:name="heading 1" w:uiPriority="9" w:qFormat="1"/>
+    <w:lsdException w:name="heading 2" w:uiPriority="9" w:qFormat="1"/>
+    <w:lsdException w:name="heading 3" w:uiPriority="9" w:qFormat="1"/>
+    <w:lsdException w:name="heading 4" w:semiHidden="1" w:uiPriority="9" w:unhideWhenUsed="1" w:qFormat="1"/>
+    <w:lsdException w:name="heading 5" w:semiHidden="1" w:uiPriority="9" w:unhideWhenUsed="1" w:qFormat="1"/>
+    <w:lsdException w:name="heading 6" w:semiHidden="1" w:uiPriority="9" w:unhideWhenUsed="1" w:qFormat="1"/>
+    <w:lsdException w:name="heading 7" w:semiHidden="1" w:uiPriority="9" w:unhideWhenUsed="1" w:qFormat="1"/>
+    <w:lsdException w:name="heading 8" w:semiHidden="1" w:uiPriority="9" w:unhideWhenUsed="1" w:qFormat="1"/>
+    <w:lsdException w:name="heading 9" w:semiHidden="1" w:uiPriority="9" w:unhideWhenUsed="1" w:qFormat="1"/>
+    <w:lsdException w:name="index 1" w:semiHidden="1" w:unhideWhenUsed="1"/>
+    <w:lsdException w:name="index 2" w:semiHidden="1" w:unhideWhenUsed="1"/>
+    <w:lsdException w:name="index 3" w:semiHidden="1" w:unhideWhenUsed="1"/>
+    <w:lsdException w:name="index 4" w:semiHidden="1" w:unhideWhenUsed="1"/>
+    <w:lsdException w:name="index 5" w:semiHidden="1" w:unhideWhenUsed="1"/>
+    <w:lsdException w:name="index 6" w:semiHidden="1" w:unhideWhenUsed="1"/>
+    <w:lsdException w:name="index 7" w:semiHidden="1" w:unhideWhenUsed="1"/>
+    <w:lsdException w:name="index 8" w:semiHidden="1" w:unhideWhenUsed="1"/>
+    <w:lsdException w:name="index 9" w:semiHidden="1" w:unhideWhenUsed="1"/>
+    <w:lsdException w:name="toc 1" w:semiHidden="1" w:uiPriority="39" w:unhideWhenUsed="1"/>
+    <w:lsdException w:name="toc 2" w:semiHidden="1" w:uiPriority="39" w:unhideWhenUsed="1"/>
+    <w:lsdException w:name="toc 3" w:semiHidden="1" w:uiPriority="39" w:unhideWhenUsed="1"/>
+    <w:lsdException w:name="toc 4" w:semiHidden="1" w:uiPriority="39" w:unhideWhenUsed="1"/>
+    <w:lsdException w:name="toc 5" w:semiHidden="1" w:uiPriority="39" w:unhideWhenUsed="1"/>
+    <w:lsdException w:name="toc 6" w:semiHidden="1" w:uiPriority="39" w:unhideWhenUsed="1"/>
+    <w:lsdException w:name="toc 7" w:semiHidden="1" w:uiPriority="39" w:unhideWhenUsed="1"/>
+    <w:lsdException w:name="toc 8" w:semiHidden="1" w:uiPriority="39" w:unhideWhenUsed="1"/>
+    <w:lsdException w:name="toc 9" w:semiHidden="1" w:uiPriority="39" w:unhideWhenUsed="1"/>
+    <w:lsdException w:name="Normal Indent" w:semiHidden="1" w:unhideWhenUsed="1"/>
+    <w:lsdException w:name="footnote text" w:semiHidden="1" w:unhideWhenUsed="1"/>
+    <w:lsdException w:name="annotation text" w:semiHidden="1" w:unhideWhenUsed="1"/>
+    <w:lsdException w:name="header" w:unhideWhenUsed="1"/>
+    <w:lsdException w:name="footer" w:unhideWhenUsed="1"/>
+    <w:lsdException w:name="index heading" w:semiHidden="1" w:unhideWhenUsed="1"/>
+    <w:lsdException w:name="caption" w:semiHidden="1" w:uiPriority="35" w:unhideWhenUsed="1" w:qFormat="1"/>
+    <w:lsdException w:name="table of figures" w:semiHidden="1" w:unhideWhenUsed="1"/>
+    <w:lsdException w:name="envelope address" w:semiHidden="1" w:unhideWhenUsed="1"/>
+    <w:lsdException w:name="envelope return" w:semiHidden="1" w:unhideWhenUsed="1"/>
+    <w:lsdException w:name="footnote reference" w:semiHidden="1" w:unhideWhenUsed="1"/>
+    <w:lsdException w:name="annotation reference" w:semiHidden="1" w:unhideWhenUsed="1"/>
+    <w:lsdException w:name="line number" w:semiHidden="1" w:unhideWhenUsed="1"/>
+    <w:lsdException w:name="page number" w:semiHidden="1" w:unhideWhenUsed="1"/>
+    <w:lsdException w:name="endnote reference" w:semiHidden="1" w:unhideWhenUsed="1"/>
+    <w:lsdException w:name="endnote text" w:semiHidden="1" w:unhideWhenUsed="1"/>
+    <w:lsdException w:name="table of authorities" w:semiHidden="1" w:unhideWhenUsed="1"/>
+    <w:lsdException w:name="macro" w:semiHidden="1" w:unhideWhenUsed="1"/>
+    <w:lsdException w:name="toa heading" w:semiHidden="1" w:unhideWhenUsed="1"/>
+    <w:lsdException w:name="List" w:semiHidden="1" w:unhideWhenUsed="1"/>
+    <w:lsdException w:name="List Bullet" w:semiHidden="1" w:unhideWhenUsed="1"/>
+    <w:lsdException w:name="List Number" w:semiHidden="1" w:unhideWhenUsed="1"/>
+    <w:lsdException w:name="List 2" w:semiHidden="1" w:unhideWhenUsed="1"/>
+    <w:lsdException w:name="List 3" w:semiHidden="1" w:unhideWhenUsed="1"/>
+    <w:lsdException w:name="List 4" w:semiHidden="1" w:unhideWhenUsed="1"/>
+    <w:lsdException w:name="List 5" w:semiHidden="1" w:unhideWhenUsed="1"/>
+    <w:lsdException w:name="List Bullet 2" w:semiHidden="1" w:unhideWhenUsed="1"/>
+    <w:lsdException w:name="List Bullet 3" w:semiHidden="1" w:unhideWhenUsed="1"/>
+    <w:lsdException w:name="List Bullet 4" w:semiHidden="1" w:unhideWhenUsed="1"/>
+    <w:lsdException w:name="List Bullet 5" w:semiHidden="1" w:unhideWhenUsed="1"/>
+    <w:lsdException w:name="List Number 2" w:semiHidden="1" w:unhideWhenUsed="1"/>
+    <w:lsdException w:name="List Number 3" w:semiHidden="1" w:unhideWhenUsed="1"/>
+    <w:lsdException w:name="List Number 4" w:semiHidden="1" w:unhideWhenUsed="1"/>
+    <w:lsdException w:name="List Number 5" w:semiHidden="1" w:unhideWhenUsed="1"/>
+    <w:lsdException w:name="Title" w:uiPriority="10" w:qFormat="1"/>
+    <w:lsdException w:name="Closing" w:semiHidden="1" w:unhideWhenUsed="1"/>
+    <w:lsdException w:name="Signature" w:semiHidden="1" w:unhideWhenUsed="1"/>
+    <w:lsdException w:name="Default Paragraph Font" w:semiHidden="1" w:uiPriority="1" w:unhideWhenUsed="1"/>
+    <w:lsdException w:name="Body Text" w:semiHidden="1" w:unhideWhenUsed="1"/>
+    <w:lsdException w:name="Body Text Indent" w:semiHidden="1" w:unhideWhenUsed="1"/>
+    <w:lsdException w:name="List Continue" w:semiHidden="1" w:unhideWhenUsed="1"/>
+    <w:lsdException w:name="List Continue 2" w:semiHidden="1" w:unhideWhenUsed="1"/>
+    <w:lsdException w:name="List Continue 3" w:semiHidden="1" w:unhideWhenUsed="1"/>
+    <w:lsdException w:name="List Continue 4" w:semiHidden="1" w:unhideWhenUsed="1"/>
+    <w:lsdException w:name="List Continue 5" w:semiHidden="1" w:unhideWhenUsed="1"/>
+    <w:lsdException w:name="Message Header" w:semiHidden="1" w:unhideWhenUsed="1"/>
+    <w:lsdException w:name="Subtitle" w:uiPriority="11" w:qFormat="1"/>
+    <w:lsdException w:name="Salutation" w:semiHidden="1" w:unhideWhenUsed="1"/>
+    <w:lsdException w:name="Date" w:semiHidden="1" w:unhideWhenUsed="1"/>
+    <w:lsdException w:name="Body Text First Indent" w:semiHidden="1" w:unhideWhenUsed="1"/>
+    <w:lsdException w:name="Body Text First Indent 2" w:semiHidden="1" w:unhideWhenUsed="1"/>
+    <w:lsdException w:name="Note Heading" w:semiHidden="1" w:unhideWhenUsed="1"/>
+    <w:lsdException w:name="Body Text 2" w:semiHidden="1" w:unhideWhenUsed="1"/>
+    <w:lsdException w:name="Body Text 3" w:semiHidden="1" w:unhideWhenUsed="1"/>
+    <w:lsdException w:name="Body Text Indent 2" w:semiHidden="1" w:unhideWhenUsed="1"/>
+    <w:lsdException w:name="Body Text Indent 3" w:semiHidden="1" w:unhideWhenUsed="1"/>
+    <w:lsdException w:name="Block Text" w:semiHidden="1" w:unhideWhenUsed="1"/>
+    <w:lsdException w:name="Hyperlink" w:semiHidden="1" w:unhideWhenUsed="1"/>
+    <w:lsdException w:name="FollowedHyperlink" w:semiHidden="1" w:unhideWhenUsed="1"/>
+    <w:lsdException w:name="Strong" w:uiPriority="22" w:qFormat="1"/>
+    <w:lsdException w:name="Emphasis" w:uiPriority="20" w:qFormat="1"/>
+    <w:lsdException w:name="Document Map" w:semiHidden="1" w:unhideWhenUsed="1"/>
+    <w:lsdException w:name="Plain Text" w:semiHidden="1" w:unhideWhenUsed="1"/>
+    <w:lsdException w:name="E-mail Signature" w:semiHidden="1" w:unhideWhenUsed="1"/>
+    <w:lsdException w:name="HTML Top of Form" w:semiHidden="1" w:unhideWhenUsed="1"/>
+    <w:lsdException w:name="HTML Bottom of Form" w:semiHidden="1" w:unhideWhenUsed="1"/>
+    <w:lsdException w:name="Normal (Web)" w:semiHidden="1" w:unhideWhenUsed="1"/>
+    <w:lsdException w:name="HTML Acronym" w:semiHidden="1" w:unhideWhenUsed="1"/>
+    <w:lsdException w:name="HTML Address" w:semiHidden="1" w:unhideWhenUsed="1"/>
+    <w:lsdException w:name="HTML Cite" w:semiHidden="1" w:unhideWhenUsed="1"/>
+    <w:lsdException w:name="HTML Code" w:semiHidden="1" w:unhideWhenUsed="1"/>
+    <w:lsdException w:name="HTML Definition" w:semiHidden="1" w:unhideWhenUsed="1"/>
+    <w:lsdException w:name="HTML Keyboard" w:semiHidden="1" w:unhideWhenUsed="1"/>
+    <w:lsdException w:name="HTML Preformatted" w:semiHidden="1" w:unhideWhenUsed="1"/>
+    <w:lsdException w:name="HTML Sample" w:semiHidden="1" w:unhideWhenUsed="1"/>
+    <w:lsdException w:name="HTML Typewriter" w:semiHidden="1" w:unhideWhenUsed="1"/>
+    <w:lsdException w:name="HTML Variable" w:semiHidden="1" w:unhideWhenUsed="1"/>
+    <w:lsdException w:name="Normal Table" w:semiHidden="1" w:unhideWhenUsed="1"/>
+    <w:lsdException w:name="annotation subject" w:semiHidden="1" w:unhideWhenUsed="1"/>
+    <w:lsdException w:name="No List" w:semiHidden="1" w:unhideWhenUsed="1"/>
+    <w:lsdException w:name="Outline List 1" w:semiHidden="1" w:unhideWhenUsed="1"/>
+    <w:lsdException w:name="Outline List 2" w:semiHidden="1" w:unhideWhenUsed="1"/>
+    <w:lsdException w:name="Outline List 3" w:semiHidden="1" w:unhideWhenUsed="1"/>
+    <w:lsdException w:name="Table Simple 1" w:semiHidden="1" w:unhideWhenUsed="1"/>
+    <w:lsdException w:name="Table Simple 2" w:semiHidden="1" w:unhideWhenUsed="1"/>
+    <w:lsdException w:name="Table Simple 3" w:semiHidden="1" w:unhideWhenUsed="1"/>
+    <w:lsdException w:name="Table Classic 1" w:semiHidden="1" w:unhideWhenUsed="1"/>
+    <w:lsdException w:name="Table Classic 2" w:semiHidden="1" w:unhideWhenUsed="1"/>
+    <w:lsdException w:name="Table Classic 3" w:semiHidden="1" w:unhideWhenUsed="1"/>
+    <w:lsdException w:name="Table Classic 4" w:semiHidden="1" w:unhideWhenUsed="1"/>
+    <w:lsdException w:name="Table Colorful 1" w:semiHidden="1" w:unhideWhenUsed="1"/>
+    <w:lsdException w:name="Table Colorful 2" w:semiHidden="1" w:unhideWhenUsed="1"/>
+    <w:lsdException w:name="Table Colorful 3" w:semiHidden="1" w:unhideWhenUsed="1"/>
+    <w:lsdException w:name="Table Columns 1" w:semiHidden="1" w:unhideWhenUsed="1"/>
+    <w:lsdException w:name="Table Columns 2" w:semiHidden="1" w:unhideWhenUsed="1"/>
+    <w:lsdException w:name="Table Columns 3" w:semiHidden="1" w:unhideWhenUsed="1"/>
+    <w:lsdException w:name="Table Columns 4" w:semiHidden="1" w:unhideWhenUsed="1"/>
+    <w:lsdException w:name="Table Columns 5" w:semiHidden="1" w:unhideWhenUsed="1"/>
+    <w:lsdException w:name="Table Grid 1" w:semiHidden="1" w:unhideWhenUsed="1"/>
+    <w:lsdException w:name="Table Grid 2" w:semiHidden="1" w:unhideWhenUsed="1"/>
+    <w:lsdException w:name="Table Grid 3" w:semiHidden="1" w:unhideWhenUsed="1"/>
+    <w:lsdException w:name="Table Grid 4" w:semiHidden="1" w:unhideWhenUsed="1"/>
+    <w:lsdException w:name="Table Grid 5" w:semiHidden="1" w:unhideWhenUsed="1"/>
+    <w:lsdException w:name="Table Grid 6" w:semiHidden="1" w:unhideWhenUsed="1"/>
+    <w:lsdException w:name="Table Grid 7" w:semiHidden="1" w:unhideWhenUsed="1"/>
+    <w:lsdException w:name="Table Grid 8" w:semiHidden="1" w:unhideWhenUsed="1"/>
+    <w:lsdException w:name="Table List 1" w:semiHidden="1" w:unhideWhenUsed="1"/>
+    <w:lsdException w:name="Table List 2" w:semiHidden="1" w:unhideWhenUsed="1"/>
+    <w:lsdException w:name="Table List 3" w:semiHidden="1" w:unhideWhenUsed="1"/>
+    <w:lsdException w:name="Table List 4" w:semiHidden="1" w:unhideWhenUsed="1"/>
+    <w:lsdException w:name="Table List 5" w:semiHidden="1" w:unhideWhenUsed="1"/>
+    <w:lsdException w:name="Table List 6" w:semiHidden="1" w:unhideWhenUsed="1"/>
+    <w:lsdException w:name="Table List 7" w:semiHidden="1" w:unhideWhenUsed="1"/>
+    <w:lsdException w:name="Table List 8" w:semiHidden="1" w:unhideWhenUsed="1"/>
+    <w:lsdException w:name="Table 3D effects 1" w:semiHidden="1" w:unhideWhenUsed="1"/>
+    <w:lsdException w:name="Table 3D effects 2" w:semiHidden="1" w:unhideWhenUsed="1"/>
+    <w:lsdException w:name="Table 3D effects 3" w:semiHidden="1" w:unhideWhenUsed="1"/>
+    <w:lsdException w:name="Table Contemporary" w:semiHidden="1" w:unhideWhenUsed="1"/>
+    <w:lsdException w:name="Table Elegant" w:semiHidden="1" w:unhideWhenUsed="1"/>
+    <w:lsdException w:name="Table Professional" w:semiHidden="1" w:unhideWhenUsed="1"/>
+    <w:lsdException w:name="Table Subtle 1" w:semiHidden="1" w:unhideWhenUsed="1"/>
+    <w:lsdException w:name="Table Subtle 2" w:semiHidden="1" w:unhideWhenUsed="1"/>
+    <w:lsdException w:name="Table Web 1" w:semiHidden="1" w:unhideWhenUsed="1"/>
+    <w:lsdException w:name="Table Web 2" w:semiHidden="1" w:unhideWhenUsed="1"/>
+    <w:lsdException w:name="Table Web 3" w:semiHidden="1" w:unhideWhenUsed="1"/>
+    <w:lsdException w:name="Balloon Text" w:semiHidden="1" w:unhideWhenUsed="1"/>
+    <w:lsdException w:name="Table Grid" w:uiPriority="39"/>
+    <w:lsdException w:name="Table Theme" w:semiHidden="1" w:unhideWhenUsed="1"/>
+    <w:lsdException w:name="Placeholder Text" w:semiHidden="1" w:unhideWhenUsed="1"/>
+    <w:lsdException w:name="No Spacing" w:semiHidden="1" w:unhideWhenUsed="1"/>
+    <w:lsdException w:name="Light Shading" w:uiPriority="60"/>
+    <w:lsdException w:name="Light List" w:uiPriority="61"/>
+    <w:lsdException w:name="Light Grid" w:uiPriority="62"/>
+    <w:lsdException w:name="Medium Shading 1" w:uiPriority="63"/>
+    <w:lsdException w:name="Medium Shading 2" w:uiPriority="64"/>
+    <w:lsdException w:name="Medium List 1" w:uiPriority="65"/>
+    <w:lsdException w:name="Medium List 2" w:uiPriority="66"/>
+    <w:lsdException w:name="Medium Grid 1" w:uiPriority="67"/>
+    <w:lsdException w:name="Medium Grid 2" w:uiPriority="68"/>
+    <w:lsdException w:name="Medium Grid 3" w:uiPriority="69"/>
+    <w:lsdException w:name="Dark List" w:uiPriority="70"/>
+    <w:lsdException w:name="Colorful Shading" w:uiPriority="71"/>
+    <w:lsdException w:name="Colorful List" w:uiPriority="72"/>
+    <w:lsdException w:name="Colorful Grid" w:uiPriority="73"/>
+    <w:lsdException w:name="Light Shading Accent 1" w:uiPriority="60"/>
+    <w:lsdException w:name="Light List Accent 1" w:uiPriority="61"/>
+    <w:lsdException w:name="Light Grid Accent 1" w:uiPriority="62"/>
+    <w:lsdException w:name="Medium Shading 1 Accent 1" w:uiPriority="63"/>
+    <w:lsdException w:name="Medium Shading 2 Accent 1" w:uiPriority="64"/>
+    <w:lsdException w:name="Medium List 1 Accent 1" w:uiPriority="65"/>
+    <w:lsdException w:name="Revision" w:semiHidden="1" w:unhideWhenUsed="1"/>
+    <w:lsdException w:name="List Paragraph" w:semiHidden="1" w:unhideWhenUsed="1"/>
+    <w:lsdException w:name="Quote" w:semiHidden="1" w:unhideWhenUsed="1"/>
+    <w:lsdException w:name="Intense Quote" w:semiHidden="1" w:unhideWhenUsed="1"/>
+    <w:lsdException w:name="Medium List 2 Accent 1" w:uiPriority="66"/>
+    <w:lsdException w:name="Medium Grid 1 Accent 1" w:uiPriority="67"/>
+    <w:lsdException w:name="Medium Grid 2 Accent 1" w:uiPriority="68"/>
+    <w:lsdException w:name="Medium Grid 3 Accent 1" w:uiPriority="69"/>
+    <w:lsdException w:name="Dark List Accent 1" w:uiPriority="70"/>
+    <w:lsdException w:name="Colorful Shading Accent 1" w:uiPriority="71"/>
+    <w:lsdException w:name="Colorful List Accent 1" w:uiPriority="72"/>
+    <w:lsdException w:name="Colorful Grid Accent 1" w:uiPriority="73"/>
+    <w:lsdException w:name="Light Shading Accent 2" w:uiPriority="60"/>
+    <w:lsdException w:name="Light List Accent 2" w:uiPriority="61"/>
+    <w:lsdException w:name="Light Grid Accent 2" w:uiPriority="62"/>
+    <w:lsdException w:name="Medium Shading 1 Accent 2" w:uiPriority="63"/>
+    <w:lsdException w:name="Medium Shading 2 Accent 2" w:uiPriority="64"/>
+    <w:lsdException w:name="Medium List 1 Accent 2" w:uiPriority="65"/>
+    <w:lsdException w:name="Medium List 2 Accent 2" w:uiPriority="66"/>
+    <w:lsdException w:name="Medium Grid 1 Accent 2" w:uiPriority="67"/>
+    <w:lsdException w:name="Medium Grid 2 Accent 2" w:uiPriority="68"/>
+    <w:lsdException w:name="Medium Grid 3 Accent 2" w:uiPriority="69"/>
+    <w:lsdException w:name="Dark List Accent 2" w:uiPriority="70"/>
+    <w:lsdException w:name="Colorful Shading Accent 2" w:uiPriority="71"/>
+    <w:lsdException w:name="Colorful List Accent 2" w:uiPriority="72"/>
+    <w:lsdException w:name="Colorful Grid Accent 2" w:uiPriority="73"/>
+    <w:lsdException w:name="Light Shading Accent 3" w:uiPriority="60"/>
+    <w:lsdException w:name="Light List Accent 3" w:uiPriority="61"/>
+    <w:lsdException w:name="Light Grid Accent 3" w:uiPriority="62"/>
+    <w:lsdException w:name="Medium Shading 1 Accent 3" w:uiPriority="63"/>
+    <w:lsdException w:name="Medium Shading 2 Accent 3" w:uiPriority="64"/>
+    <w:lsdException w:name="Medium List 1 Accent 3" w:uiPriority="65"/>
+    <w:lsdException w:name="Medium List 2 Accent 3" w:uiPriority="66"/>
+    <w:lsdException w:name="Medium Grid 1 Accent 3" w:uiPriority="67"/>
+    <w:lsdException w:name="Medium Grid 2 Accent 3" w:uiPriority="68"/>
+    <w:lsdException w:name="Medium Grid 3 Accent 3" w:uiPriority="69"/>
+    <w:lsdException w:name="Dark List Accent 3" w:uiPriority="70"/>
+    <w:lsdException w:name="Colorful Shading Accent 3" w:uiPriority="71"/>
+    <w:lsdException w:name="Colorful List Accent 3" w:uiPriority="72"/>
+    <w:lsdException w:name="Colorful Grid Accent 3" w:uiPriority="73"/>
+    <w:lsdException w:name="Light Shading Accent 4" w:uiPriority="60"/>
+    <w:lsdException w:name="Light List Accent 4" w:uiPriority="61"/>
+    <w:lsdException w:name="Light Grid Accent 4" w:uiPriority="62"/>
+    <w:lsdException w:name="Medium Shading 1 Accent 4" w:uiPriority="63"/>
+    <w:lsdException w:name="Medium Shading 2 Accent 4" w:uiPriority="64"/>
+    <w:lsdException w:name="Medium List 1 Accent 4" w:uiPriority="65"/>
+    <w:lsdException w:name="Medium List 2 Accent 4" w:uiPriority="66"/>
+    <w:lsdException w:name="Medium Grid 1 Accent 4" w:uiPriority="67"/>
+    <w:lsdException w:name="Medium Grid 2 Accent 4" w:uiPriority="68"/>
+    <w:lsdException w:name="Medium Grid 3 Accent 4" w:uiPriority="69"/>
+    <w:lsdException w:name="Dark List Accent 4" w:uiPriority="70"/>
+    <w:lsdException w:name="Colorful Shading Accent 4" w:uiPriority="71"/>
+    <w:lsdException w:name="Colorful List Accent 4" w:uiPriority="72"/>
+    <w:lsdException w:name="Colorful Grid Accent 4" w:uiPriority="73"/>
+    <w:lsdException w:name="Light Shading Accent 5" w:uiPriority="60"/>
+    <w:lsdException w:name="Light List Accent 5" w:uiPriority="61"/>
+    <w:lsdException w:name="Light Grid Accent 5" w:uiPriority="62"/>
+    <w:lsdException w:name="Medium Shading 1 Accent 5" w:uiPriority="63"/>
+    <w:lsdException w:name="Medium Shading 2 Accent 5" w:uiPriority="64"/>
+    <w:lsdException w:name="Medium List 1 Accent 5" w:uiPriority="65"/>
+    <w:lsdException w:name="Medium List 2 Accent 5" w:uiPriority="66"/>
+    <w:lsdException w:name="Medium Grid 1 Accent 5" w:uiPriority="67"/>
+    <w:lsdException w:name="Medium Grid 2 Accent 5" w:uiPriority="68"/>
+    <w:lsdException w:name="Medium Grid 3 Accent 5" w:uiPriority="69"/>
+    <w:lsdException w:name="Dark List Accent 5" w:uiPriority="70"/>
+    <w:lsdException w:name="Colorful Shading Accent 5" w:uiPriority="71"/>
+    <w:lsdException w:name="Colorful List Accent 5" w:uiPriority="72"/>
+    <w:lsdException w:name="Colorful Grid Accent 5" w:uiPriority="73"/>
+    <w:lsdException w:name="Light Shading Accent 6" w:uiPriority="60"/>
+    <w:lsdException w:name="Light List Accent 6" w:uiPriority="61"/>
+    <w:lsdException w:name="Light Grid Accent 6" w:uiPriority="62"/>
+    <w:lsdException w:name="Medium Shading 1 Accent 6" w:uiPriority="63"/>
+    <w:lsdException w:name="Medium Shading 2 Accent 6" w:uiPriority="64"/>
+    <w:lsdException w:name="Medium List 1 Accent 6" w:uiPriority="65"/>
+    <w:lsdException w:name="Medium List 2 Accent 6" w:uiPriority="66"/>
+    <w:lsdException w:name="Medium Grid 1 Accent 6" w:uiPriority="67"/>
+    <w:lsdException w:name="Medium Grid 2 Accent 6" w:uiPriority="68"/>
+    <w:lsdException w:name="Medium Grid 3 Accent 6" w:uiPriority="69"/>
+    <w:lsdException w:name="Dark List Accent 6" w:uiPriority="70"/>
+    <w:lsdException w:name="Colorful Shading Accent 6" w:uiPriority="71"/>
+    <w:lsdException w:name="Colorful List Accent 6" w:uiPriority="72"/>
+    <w:lsdException w:name="Colorful Grid Accent 6" w:uiPriority="73"/>
+    <w:lsdException w:name="Subtle Emphasis" w:uiPriority="19" w:qFormat="1"/>
+    <w:lsdException w:name="Intense Emphasis" w:uiPriority="21" w:qFormat="1"/>
+    <w:lsdException w:name="Subtle Reference" w:uiPriority="31" w:qFormat="1"/>
+    <w:lsdException w:name="Intense Reference" w:uiPriority="32" w:qFormat="1"/>
+    <w:lsdException w:name="Book Title" w:uiPriority="33" w:qFormat="1"/>
+    <w:lsdException w:name="Bibliography" w:semiHidden="1" w:uiPriority="37" w:unhideWhenUsed="1"/>
+    <w:lsdException w:name="TOC Heading" w:semiHidden="1" w:uiPriority="39" w:unhideWhenUsed="1" w:qFormat="1"/>
+    <w:lsdException w:name="Plain Table 1" w:uiPriority="41"/>
+    <w:lsdException w:name="Plain Table 2" w:uiPriority="42"/>
+    <w:lsdException w:name="Plain Table 3" w:uiPriority="43"/>
+    <w:lsdException w:name="Plain Table 4" w:uiPriority="44"/>
+    <w:lsdException w:name="Plain Table 5" w:uiPriority="45"/>
+    <w:lsdException w:name="Grid Table Light" w:uiPriority="40"/>
+    <w:lsdException w:name="Grid Table 1 Light" w:uiPriority="46"/>
+    <w:lsdException w:name="Grid Table 2" w:uiPriority="47"/>
+    <w:lsdException w:name="Grid Table 3" w:uiPriority="48"/>
+    <w:lsdException w:name="Grid Table 4" w:uiPriority="49"/>
+    <w:lsdException w:name="Grid Table 5 Dark" w:uiPriority="50"/>
+    <w:lsdException w:name="Grid Table 6 Colorful" w:uiPriority="51"/>
+    <w:lsdException w:name="Grid Table 7 Colorful" w:uiPriority="52"/>
+    <w:lsdException w:name="Grid Table 1 Light Accent 1" w:uiPriority="46"/>
+    <w:lsdException w:name="Grid Table 2 Accent 1" w:uiPriority="47"/>
+    <w:lsdException w:name="Grid Table 3 Accent 1" w:uiPriority="48"/>
+    <w:lsdException w:name="Grid Table 4 Accent 1" w:uiPriority="49"/>
+    <w:lsdException w:name="Grid Table 5 Dark Accent 1" w:uiPriority="50"/>
+    <w:lsdException w:name="Grid Table 6 Colorful Accent 1" w:uiPriority="51"/>
+    <w:lsdException w:name="Grid Table 7 Colorful Accent 1" w:uiPriority="52"/>
+    <w:lsdException w:name="Grid Table 1 Light Accent 2" w:uiPriority="46"/>
+    <w:lsdException w:name="Grid Table 2 Accent 2" w:uiPriority="47"/>
+    <w:lsdException w:name="Grid Table 3 Accent 2" w:uiPriority="48"/>
+    <w:lsdException w:name="Grid Table 4 Accent 2" w:uiPriority="49"/>
+    <w:lsdException w:name="Grid Table 5 Dark Accent 2" w:uiPriority="50"/>
+    <w:lsdException w:name="Grid Table 6 Colorful Accent 2" w:uiPriority="51"/>
+    <w:lsdException w:name="Grid Table 7 Colorful Accent 2" w:uiPriority="52"/>
+    <w:lsdException w:name="Grid Table 1 Light Accent 3" w:uiPriority="46"/>
+    <w:lsdException w:name="Grid Table 2 Accent 3" w:uiPriority="47"/>
+    <w:lsdException w:name="Grid Table 3 Accent 3" w:uiPriority="48"/>
+    <w:lsdException w:name="Grid Table 4 Accent 3" w:uiPriority="49"/>
+    <w:lsdException w:name="Grid Table 5 Dark Accent 3" w:uiPriority="50"/>
+    <w:lsdException w:name="Grid Table 6 Colorful Accent 3" w:uiPriority="51"/>
+    <w:lsdException w:name="Grid Table 7 Colorful Accent 3" w:uiPriority="52"/>
+    <w:lsdException w:name="Grid Table 1 Light Accent 4" w:uiPriority="46"/>
+    <w:lsdException w:name="Grid Table 2 Accent 4" w:uiPriority="47"/>
+    <w:lsdException w:name="Grid Table 3 Accent 4" w:uiPriority="48"/>
+    <w:lsdException w:name="Grid Table 4 Accent 4" w:uiPriority="49"/>
+    <w:lsdException w:name="Grid Table 5 Dark Accent 4" w:uiPriority="50"/>
+    <w:lsdException w:name="Grid Table 6 Colorful Accent 4" w:uiPriority="51"/>
+    <w:lsdException w:name="Grid Table 7 Colorful Accent 4" w:uiPriority="52"/>
+    <w:lsdException w:name="Grid Table 1 Light Accent 5" w:uiPriority="46"/>
+    <w:lsdException w:name="Grid Table 2 Accent 5" w:uiPriority="47"/>
+    <w:lsdException w:name="Grid Table 3 Accent 5" w:uiPriority="48"/>
+    <w:lsdException w:name="Grid Table 4 Accent 5" w:uiPriority="49"/>
+    <w:lsdException w:name="Grid Table 5 Dark Accent 5" w:uiPriority="50"/>
+    <w:lsdException w:name="Grid Table 6 Colorful Accent 5" w:uiPriority="51"/>
+    <w:lsdException w:name="Grid Table 7 Colorful Accent 5" w:uiPriority="52"/>
+    <w:lsdException w:name="Grid Table 1 Light Accent 6" w:uiPriority="46"/>
+    <w:lsdException w:name="Grid Table 2 Accent 6" w:uiPriority="47"/>
+    <w:lsdException w:name="Grid Table 3 Accent 6" w:uiPriority="48"/>
+    <w:lsdException w:name="Grid Table 4 Accent 6" w:uiPriority="49"/>
+    <w:lsdException w:name="Grid Table 5 Dark Accent 6" w:uiPriority="50"/>
+    <w:lsdException w:name="Grid Table 6 Colorful Accent 6" w:uiPriority="51"/>
+    <w:lsdException w:name="Grid Table 7 Colorful Accent 6" w:uiPriority="52"/>
+    <w:lsdException w:name="List Table 1 Light" w:uiPriority="46"/>
+    <w:lsdException w:name="List Table 2" w:uiPriority="47"/>
+    <w:lsdException w:name="List Table 3" w:uiPriority="48"/>
+    <w:lsdException w:name="List Table 4" w:uiPriority="49"/>
+    <w:lsdException w:name="List Table 5 Dark" w:uiPriority="50"/>
+    <w:lsdException w:name="List Table 6 Colorful" w:uiPriority="51"/>
+    <w:lsdException w:name="List Table 7 Colorful" w:uiPriority="52"/>
+    <w:lsdException w:name="List Table 1 Light Accent 1" w:uiPriority="46"/>
+    <w:lsdException w:name="List Table 2 Accent 1" w:uiPriority="47"/>
+    <w:lsdException w:name="List Table 3 Accent 1" w:uiPriority="48"/>
+    <w:lsdException w:name="List Table 4 Accent 1" w:uiPriority="49"/>
+    <w:lsdException w:name="List Table 5 Dark Accent 1" w:uiPriority="50"/>
+    <w:lsdException w:name="List Table 6 Colorful Accent 1" w:uiPriority="51"/>
+    <w:lsdException w:name="List Table 7 Colorful Accent 1" w:uiPriority="52"/>
+    <w:lsdException w:name="List Table 1 Light Accent 2" w:uiPriority="46"/>
+    <w:lsdException w:name="List Table 2 Accent 2" w:uiPriority="47"/>
+    <w:lsdException w:name="List Table 3 Accent 2" w:uiPriority="48"/>
+    <w:lsdException w:name="List Table 4 Accent 2" w:uiPriority="49"/>
+    <w:lsdException w:name="List Table 5 Dark Accent 2" w:uiPriority="50"/>
+    <w:lsdException w:name="List Table 6 Colorful Accent 2" w:uiPriority="51"/>
+    <w:lsdException w:name="List Table 7 Colorful Accent 2" w:uiPriority="52"/>
+    <w:lsdException w:name="List Table 1 Light Accent 3" w:uiPriority="46"/>
+    <w:lsdException w:name="List Table 2 Accent 3" w:uiPriority="47"/>
+    <w:lsdException w:name="List Table 3 Accent 3" w:uiPriority="48"/>
+    <w:lsdException w:name="List Table 4 Accent 3" w:uiPriority="49"/>
+    <w:lsdException w:name="List Table 5 Dark Accent 3" w:uiPriority="50"/>
+    <w:lsdException w:name="List Table 6 Colorful Accent 3" w:uiPriority="51"/>
+    <w:lsdException w:name="List Table 7 Colorful Accent 3" w:uiPriority="52"/>
+    <w:lsdException w:name="List Table 1 Light Accent 4" w:uiPriority="46"/>
+    <w:lsdException w:name="List Table 2 Accent 4" w:uiPriority="47"/>
+    <w:lsdException w:name="List Table 3 Accent 4" w:uiPriority="48"/>
+    <w:lsdException w:name="List Table 4 Accent 4" w:uiPriority="49"/>
+    <w:lsdException w:name="List Table 5 Dark Accent 4" w:uiPriority="50"/>
+    <w:lsdException w:name="List Table 6 Colorful Accent 4" w:uiPriority="51"/>
+    <w:lsdException w:name="List Table 7 Colorful Accent 4" w:uiPriority="52"/>
+    <w:lsdException w:name="List Table 1 Light Accent 5" w:uiPriority="46"/>
+    <w:lsdException w:name="List Table 2 Accent 5" w:uiPriority="47"/>
+    <w:lsdException w:name="List Table 3 Accent 5" w:uiPriority="48"/>
+    <w:lsdException w:name="List Table 4 Accent 5" w:uiPriority="49"/>
+    <w:lsdException w:name="List Table 5 Dark Accent 5" w:uiPriority="50"/>
+    <w:lsdException w:name="List Table 6 Colorful Accent 5" w:uiPriority="51"/>
+    <w:lsdException w:name="List Table 7 Colorful Accent 5" w:uiPriority="52"/>
+    <w:lsdException w:name="List Table 1 Light Accent 6" w:uiPriority="46"/>
+    <w:lsdException w:name="List Table 2 Accent 6" w:uiPriority="47"/>
+    <w:lsdException w:name="List Table 3 Accent 6" w:uiPriority="48"/>
+    <w:lsdException w:name="List Table 4 Accent 6" w:uiPriority="49"/>
+    <w:lsdException w:name="List Table 5 Dark Accent 6" w:uiPriority="50"/>
+    <w:lsdException w:name="List Table 6 Colorful Accent 6" w:uiPriority="51"/>
+    <w:lsdException w:name="List Table 7 Colorful Accent 6" w:uiPriority="52"/>
+    <w:lsdException w:name="Mention" w:semiHidden="1" w:unhideWhenUsed="1"/>
+    <w:lsdException w:name="Smart Hyperlink" w:semiHidden="1" w:unhideWhenUsed="1"/>
+    <w:lsdException w:name="Hashtag" w:semiHidden="1" w:unhideWhenUsed="1"/>
+    <w:lsdException w:name="Unresolved Mention" w:semiHidden="1" w:unhideWhenUsed="1"/>
+    <w:lsdException w:name="Smart Link" w:semiHidden="1" w:unhideWhenUsed="1"/>
   </w:latentStyles>
-  <w:style w:type="paragraph" w:default="1" w:styleId="1">
+  <w:style w:type="paragraph" w:default="1" w:styleId="Normal">
     <w:name w:val="Normal"/>
     <w:qFormat/>
-    <w:uiPriority w:val="0"/>
     <w:rPr>
-      <w:rFonts w:eastAsia="宋体" w:asciiTheme="minorHAnsi" w:hAnsiTheme="minorHAnsi" w:cstheme="minorBidi"/>
       <w:sz w:val="24"/>
       <w:szCs w:val="24"/>
-      <w:lang w:val="en-CA" w:eastAsia="en-US" w:bidi="ar-SA"/>
+      <w:lang w:val="en-CA" w:eastAsia="en-US"/>
     </w:rPr>
   </w:style>
-  <w:style w:type="paragraph" w:styleId="2">
+  <w:style w:type="paragraph" w:styleId="Heading2">
     <w:name w:val="heading 2"/>
-    <w:basedOn w:val="1"/>
-    <w:link w:val="14"/>
+    <w:basedOn w:val="Normal"/>
+    <w:link w:val="Heading2Char"/>
+    <w:uiPriority w:val="9"/>
     <w:qFormat/>
-    <w:uiPriority w:val="9"/>
     <w:pPr>
       <w:spacing w:before="100" w:beforeAutospacing="1" w:after="100" w:afterAutospacing="1"/>
       <w:outlineLvl w:val="1"/>
     </w:pPr>
     <w:rPr>
-      <w:rFonts w:ascii="Times New Roman" w:hAnsi="Times New Roman" w:eastAsia="Times New Roman" w:cs="Times New Roman"/>
+      <w:rFonts w:ascii="Times New Roman" w:eastAsia="Times New Roman" w:hAnsi="Times New Roman" w:cs="Times New Roman"/>
       <w:b/>
       <w:bCs/>
       <w:sz w:val="36"/>
       <w:szCs w:val="36"/>
     </w:rPr>
   </w:style>
-  <w:style w:type="paragraph" w:styleId="3">
+  <w:style w:type="paragraph" w:styleId="Heading3">
     <w:name w:val="heading 3"/>
-    <w:basedOn w:val="1"/>
-    <w:link w:val="15"/>
+    <w:basedOn w:val="Normal"/>
+    <w:link w:val="Heading3Char"/>
+    <w:uiPriority w:val="9"/>
     <w:qFormat/>
-    <w:uiPriority w:val="9"/>
     <w:pPr>
       <w:spacing w:before="100" w:beforeAutospacing="1" w:after="100" w:afterAutospacing="1"/>
       <w:outlineLvl w:val="2"/>
     </w:pPr>
     <w:rPr>
-      <w:rFonts w:ascii="Times New Roman" w:hAnsi="Times New Roman" w:eastAsia="Times New Roman" w:cs="Times New Roman"/>
+      <w:rFonts w:ascii="Times New Roman" w:eastAsia="Times New Roman" w:hAnsi="Times New Roman" w:cs="Times New Roman"/>
       <w:b/>
       <w:bCs/>
       <w:sz w:val="27"/>
       <w:szCs w:val="27"/>
     </w:rPr>
   </w:style>
-  <w:style w:type="character" w:default="1" w:styleId="9">
+  <w:style w:type="character" w:default="1" w:styleId="DefaultParagraphFont">
     <w:name w:val="Default Paragraph Font"/>
+    <w:uiPriority w:val="1"/>
     <w:semiHidden/>
     <w:unhideWhenUsed/>
-    <w:uiPriority w:val="1"/>
   </w:style>
-  <w:style w:type="table" w:default="1" w:styleId="8">
+  <w:style w:type="table" w:default="1" w:styleId="TableNormal">
     <w:name w:val="Normal Table"/>
+    <w:uiPriority w:val="99"/>
     <w:semiHidden/>
     <w:unhideWhenUsed/>
-    <w:uiPriority w:val="99"/>
     <w:tblPr>
+      <w:tblInd w:w="0" w:type="dxa"/>
       <w:tblCellMar>
         <w:top w:w="0" w:type="dxa"/>
         <w:left w:w="108" w:type="dxa"/>
@@ -2632,12 +2776,18 @@
       </w:tblCellMar>
     </w:tblPr>
   </w:style>
-  <w:style w:type="paragraph" w:styleId="4">
+  <w:style w:type="numbering" w:default="1" w:styleId="NoList">
+    <w:name w:val="No List"/>
+    <w:uiPriority w:val="99"/>
+    <w:semiHidden/>
+    <w:unhideWhenUsed/>
+  </w:style>
+  <w:style w:type="paragraph" w:styleId="Footer">
     <w:name w:val="footer"/>
-    <w:basedOn w:val="1"/>
-    <w:link w:val="13"/>
+    <w:basedOn w:val="Normal"/>
+    <w:link w:val="FooterChar"/>
+    <w:uiPriority w:val="99"/>
     <w:unhideWhenUsed/>
-    <w:uiPriority w:val="99"/>
     <w:pPr>
       <w:tabs>
         <w:tab w:val="center" w:pos="4680"/>
@@ -2645,12 +2795,12 @@
       </w:tabs>
     </w:pPr>
   </w:style>
-  <w:style w:type="paragraph" w:styleId="5">
+  <w:style w:type="paragraph" w:styleId="Header">
     <w:name w:val="header"/>
-    <w:basedOn w:val="1"/>
-    <w:link w:val="12"/>
+    <w:basedOn w:val="Normal"/>
+    <w:link w:val="HeaderChar"/>
+    <w:uiPriority w:val="99"/>
     <w:unhideWhenUsed/>
-    <w:uiPriority w:val="99"/>
     <w:pPr>
       <w:tabs>
         <w:tab w:val="center" w:pos="4680"/>
@@ -2658,201 +2808,185 @@
       </w:tabs>
     </w:pPr>
   </w:style>
-  <w:style w:type="paragraph" w:styleId="6">
+  <w:style w:type="paragraph" w:styleId="NormalWeb">
     <w:name w:val="Normal (Web)"/>
-    <w:basedOn w:val="1"/>
+    <w:basedOn w:val="Normal"/>
+    <w:uiPriority w:val="99"/>
     <w:semiHidden/>
     <w:unhideWhenUsed/>
-    <w:uiPriority w:val="99"/>
     <w:pPr>
       <w:spacing w:before="100" w:beforeAutospacing="1" w:after="100" w:afterAutospacing="1"/>
     </w:pPr>
     <w:rPr>
-      <w:rFonts w:ascii="Times New Roman" w:hAnsi="Times New Roman" w:eastAsia="Times New Roman" w:cs="Times New Roman"/>
+      <w:rFonts w:ascii="Times New Roman" w:eastAsia="Times New Roman" w:hAnsi="Times New Roman" w:cs="Times New Roman"/>
     </w:rPr>
   </w:style>
-  <w:style w:type="paragraph" w:styleId="7">
+  <w:style w:type="paragraph" w:styleId="Title">
     <w:name w:val="Title"/>
-    <w:basedOn w:val="1"/>
-    <w:next w:val="1"/>
-    <w:link w:val="32"/>
+    <w:basedOn w:val="Normal"/>
+    <w:next w:val="Normal"/>
+    <w:link w:val="TitleChar"/>
+    <w:uiPriority w:val="10"/>
     <w:qFormat/>
-    <w:uiPriority w:val="10"/>
     <w:pPr>
       <w:contextualSpacing/>
     </w:pPr>
     <w:rPr>
-      <w:rFonts w:asciiTheme="majorHAnsi" w:hAnsiTheme="majorHAnsi" w:eastAsiaTheme="majorEastAsia" w:cstheme="majorBidi"/>
+      <w:rFonts w:asciiTheme="majorHAnsi" w:eastAsiaTheme="majorEastAsia" w:hAnsiTheme="majorHAnsi" w:cstheme="majorBidi"/>
       <w:spacing w:val="-10"/>
       <w:kern w:val="28"/>
       <w:sz w:val="56"/>
       <w:szCs w:val="56"/>
     </w:rPr>
   </w:style>
-  <w:style w:type="character" w:styleId="10">
+  <w:style w:type="character" w:styleId="Strong">
     <w:name w:val="Strong"/>
-    <w:basedOn w:val="9"/>
+    <w:basedOn w:val="DefaultParagraphFont"/>
+    <w:uiPriority w:val="22"/>
     <w:qFormat/>
-    <w:uiPriority w:val="22"/>
     <w:rPr>
       <w:b/>
       <w:bCs/>
     </w:rPr>
   </w:style>
-  <w:style w:type="character" w:styleId="11">
+  <w:style w:type="character" w:styleId="Hyperlink">
     <w:name w:val="Hyperlink"/>
-    <w:basedOn w:val="9"/>
+    <w:basedOn w:val="DefaultParagraphFont"/>
+    <w:uiPriority w:val="99"/>
     <w:semiHidden/>
     <w:unhideWhenUsed/>
-    <w:uiPriority w:val="99"/>
     <w:rPr>
       <w:color w:val="0000FF"/>
       <w:u w:val="single"/>
     </w:rPr>
   </w:style>
-  <w:style w:type="character" w:customStyle="1" w:styleId="12">
+  <w:style w:type="character" w:customStyle="1" w:styleId="HeaderChar">
     <w:name w:val="Header Char"/>
-    <w:basedOn w:val="9"/>
-    <w:link w:val="5"/>
+    <w:basedOn w:val="DefaultParagraphFont"/>
+    <w:link w:val="Header"/>
     <w:uiPriority w:val="99"/>
   </w:style>
-  <w:style w:type="character" w:customStyle="1" w:styleId="13">
+  <w:style w:type="character" w:customStyle="1" w:styleId="FooterChar">
     <w:name w:val="Footer Char"/>
-    <w:basedOn w:val="9"/>
-    <w:link w:val="4"/>
+    <w:basedOn w:val="DefaultParagraphFont"/>
+    <w:link w:val="Footer"/>
     <w:uiPriority w:val="99"/>
   </w:style>
-  <w:style w:type="character" w:customStyle="1" w:styleId="14">
+  <w:style w:type="character" w:customStyle="1" w:styleId="Heading2Char">
     <w:name w:val="Heading 2 Char"/>
-    <w:basedOn w:val="9"/>
-    <w:link w:val="2"/>
+    <w:basedOn w:val="DefaultParagraphFont"/>
+    <w:link w:val="Heading2"/>
     <w:uiPriority w:val="9"/>
     <w:rPr>
-      <w:rFonts w:ascii="Times New Roman" w:hAnsi="Times New Roman" w:eastAsia="Times New Roman" w:cs="Times New Roman"/>
+      <w:rFonts w:ascii="Times New Roman" w:eastAsia="Times New Roman" w:hAnsi="Times New Roman" w:cs="Times New Roman"/>
       <w:b/>
       <w:bCs/>
       <w:sz w:val="36"/>
       <w:szCs w:val="36"/>
     </w:rPr>
   </w:style>
-  <w:style w:type="character" w:customStyle="1" w:styleId="15">
+  <w:style w:type="character" w:customStyle="1" w:styleId="Heading3Char">
     <w:name w:val="Heading 3 Char"/>
-    <w:basedOn w:val="9"/>
-    <w:link w:val="3"/>
+    <w:basedOn w:val="DefaultParagraphFont"/>
+    <w:link w:val="Heading3"/>
     <w:uiPriority w:val="9"/>
     <w:rPr>
-      <w:rFonts w:ascii="Times New Roman" w:hAnsi="Times New Roman" w:eastAsia="Times New Roman" w:cs="Times New Roman"/>
+      <w:rFonts w:ascii="Times New Roman" w:eastAsia="Times New Roman" w:hAnsi="Times New Roman" w:cs="Times New Roman"/>
       <w:b/>
       <w:bCs/>
       <w:sz w:val="27"/>
       <w:szCs w:val="27"/>
     </w:rPr>
   </w:style>
-  <w:style w:type="character" w:customStyle="1" w:styleId="16">
+  <w:style w:type="character" w:customStyle="1" w:styleId="ect41kw7">
     <w:name w:val="_ect41kw7"/>
-    <w:basedOn w:val="9"/>
-    <w:uiPriority w:val="0"/>
+    <w:basedOn w:val="DefaultParagraphFont"/>
   </w:style>
-  <w:style w:type="paragraph" w:customStyle="1" w:styleId="17">
+  <w:style w:type="paragraph" w:customStyle="1" w:styleId="cc-1rr4y08">
     <w:name w:val="cc-1rr4y08"/>
-    <w:basedOn w:val="1"/>
-    <w:uiPriority w:val="0"/>
+    <w:basedOn w:val="Normal"/>
     <w:pPr>
       <w:spacing w:before="100" w:beforeAutospacing="1" w:after="100" w:afterAutospacing="1"/>
     </w:pPr>
     <w:rPr>
-      <w:rFonts w:ascii="Times New Roman" w:hAnsi="Times New Roman" w:eastAsia="Times New Roman" w:cs="Times New Roman"/>
+      <w:rFonts w:ascii="Times New Roman" w:eastAsia="Times New Roman" w:hAnsi="Times New Roman" w:cs="Times New Roman"/>
     </w:rPr>
   </w:style>
-  <w:style w:type="character" w:customStyle="1" w:styleId="18">
+  <w:style w:type="character" w:customStyle="1" w:styleId="cc-i36oiv">
     <w:name w:val="cc-i36oiv"/>
-    <w:basedOn w:val="9"/>
-    <w:uiPriority w:val="0"/>
+    <w:basedOn w:val="DefaultParagraphFont"/>
   </w:style>
-  <w:style w:type="character" w:customStyle="1" w:styleId="19">
+  <w:style w:type="character" w:customStyle="1" w:styleId="cc-178ag6o">
     <w:name w:val="cc-178ag6o"/>
-    <w:basedOn w:val="9"/>
-    <w:uiPriority w:val="0"/>
+    <w:basedOn w:val="DefaultParagraphFont"/>
   </w:style>
-  <w:style w:type="paragraph" w:customStyle="1" w:styleId="20">
+  <w:style w:type="paragraph" w:customStyle="1" w:styleId="cc-1ezvki8">
     <w:name w:val="cc-1ezvki8"/>
-    <w:basedOn w:val="1"/>
-    <w:uiPriority w:val="0"/>
+    <w:basedOn w:val="Normal"/>
     <w:pPr>
       <w:spacing w:before="100" w:beforeAutospacing="1" w:after="100" w:afterAutospacing="1"/>
     </w:pPr>
     <w:rPr>
-      <w:rFonts w:ascii="Times New Roman" w:hAnsi="Times New Roman" w:eastAsia="Times New Roman" w:cs="Times New Roman"/>
+      <w:rFonts w:ascii="Times New Roman" w:eastAsia="Times New Roman" w:hAnsi="Times New Roman" w:cs="Times New Roman"/>
     </w:rPr>
   </w:style>
-  <w:style w:type="character" w:customStyle="1" w:styleId="21">
+  <w:style w:type="character" w:customStyle="1" w:styleId="cc-1gd7hga">
     <w:name w:val="cc-1gd7hga"/>
-    <w:basedOn w:val="9"/>
-    <w:uiPriority w:val="0"/>
+    <w:basedOn w:val="DefaultParagraphFont"/>
   </w:style>
-  <w:style w:type="character" w:customStyle="1" w:styleId="22">
+  <w:style w:type="character" w:customStyle="1" w:styleId="emoji-popup-button-text">
     <w:name w:val="emoji-popup-button-text"/>
-    <w:basedOn w:val="9"/>
-    <w:uiPriority w:val="0"/>
+    <w:basedOn w:val="DefaultParagraphFont"/>
   </w:style>
-  <w:style w:type="character" w:customStyle="1" w:styleId="23">
+  <w:style w:type="character" w:customStyle="1" w:styleId="add-header-image-button">
     <w:name w:val="add-header-image-button"/>
-    <w:basedOn w:val="9"/>
-    <w:uiPriority w:val="0"/>
+    <w:basedOn w:val="DefaultParagraphFont"/>
   </w:style>
-  <w:style w:type="character" w:customStyle="1" w:styleId="24">
+  <w:style w:type="character" w:customStyle="1" w:styleId="extension-title">
     <w:name w:val="extension-title"/>
-    <w:basedOn w:val="9"/>
-    <w:uiPriority w:val="0"/>
+    <w:basedOn w:val="DefaultParagraphFont"/>
   </w:style>
-  <w:style w:type="paragraph" w:customStyle="1" w:styleId="25">
+  <w:style w:type="paragraph" w:customStyle="1" w:styleId="qtt8140o">
     <w:name w:val="_qtt8140o"/>
-    <w:basedOn w:val="1"/>
-    <w:uiPriority w:val="0"/>
+    <w:basedOn w:val="Normal"/>
     <w:pPr>
       <w:spacing w:before="100" w:beforeAutospacing="1" w:after="100" w:afterAutospacing="1"/>
     </w:pPr>
     <w:rPr>
-      <w:rFonts w:ascii="Times New Roman" w:hAnsi="Times New Roman" w:eastAsia="Times New Roman" w:cs="Times New Roman"/>
+      <w:rFonts w:ascii="Times New Roman" w:eastAsia="Times New Roman" w:hAnsi="Times New Roman" w:cs="Times New Roman"/>
     </w:rPr>
   </w:style>
-  <w:style w:type="character" w:customStyle="1" w:styleId="26">
+  <w:style w:type="character" w:customStyle="1" w:styleId="toc-item-body">
     <w:name w:val="toc-item-body"/>
-    <w:basedOn w:val="9"/>
-    <w:uiPriority w:val="0"/>
+    <w:basedOn w:val="DefaultParagraphFont"/>
   </w:style>
-  <w:style w:type="character" w:customStyle="1" w:styleId="27">
+  <w:style w:type="character" w:customStyle="1" w:styleId="zerowidthspacecontainer">
     <w:name w:val="zerowidthspacecontainer"/>
-    <w:basedOn w:val="9"/>
-    <w:uiPriority w:val="0"/>
+    <w:basedOn w:val="DefaultParagraphFont"/>
   </w:style>
-  <w:style w:type="character" w:customStyle="1" w:styleId="28">
+  <w:style w:type="character" w:customStyle="1" w:styleId="assistive">
     <w:name w:val="assistive"/>
-    <w:basedOn w:val="9"/>
-    <w:uiPriority w:val="0"/>
+    <w:basedOn w:val="DefaultParagraphFont"/>
   </w:style>
-  <w:style w:type="character" w:customStyle="1" w:styleId="29">
+  <w:style w:type="character" w:customStyle="1" w:styleId="pm-placeholder">
     <w:name w:val="pm-placeholder"/>
-    <w:basedOn w:val="9"/>
-    <w:uiPriority w:val="0"/>
+    <w:basedOn w:val="DefaultParagraphFont"/>
   </w:style>
-  <w:style w:type="character" w:customStyle="1" w:styleId="30">
+  <w:style w:type="character" w:customStyle="1" w:styleId="css-2rsvkf">
     <w:name w:val="css-2rsvkf"/>
-    <w:basedOn w:val="9"/>
-    <w:uiPriority w:val="0"/>
+    <w:basedOn w:val="DefaultParagraphFont"/>
   </w:style>
-  <w:style w:type="character" w:customStyle="1" w:styleId="31">
+  <w:style w:type="character" w:customStyle="1" w:styleId="cursor-target">
     <w:name w:val="cursor-target"/>
-    <w:basedOn w:val="9"/>
-    <w:uiPriority w:val="0"/>
+    <w:basedOn w:val="DefaultParagraphFont"/>
   </w:style>
-  <w:style w:type="character" w:customStyle="1" w:styleId="32">
+  <w:style w:type="character" w:customStyle="1" w:styleId="TitleChar">
     <w:name w:val="Title Char"/>
-    <w:basedOn w:val="9"/>
-    <w:link w:val="7"/>
+    <w:basedOn w:val="DefaultParagraphFont"/>
+    <w:link w:val="Title"/>
     <w:uiPriority w:val="10"/>
     <w:rPr>
-      <w:rFonts w:asciiTheme="majorHAnsi" w:hAnsiTheme="majorHAnsi" w:eastAsiaTheme="majorEastAsia" w:cstheme="majorBidi"/>
+      <w:rFonts w:asciiTheme="majorHAnsi" w:eastAsiaTheme="majorEastAsia" w:hAnsiTheme="majorHAnsi" w:cstheme="majorBidi"/>
       <w:spacing w:val="-10"/>
       <w:kern w:val="28"/>
       <w:sz w:val="56"/>
@@ -3114,5 +3248,6 @@
     </a:fmtScheme>
   </a:themeElements>
   <a:objectDefaults/>
+  <a:extraClrSchemeLst/>
 </a:theme>
 </file>
</xml_diff>

<commit_message>
Jerry's task completion added
Added Jerry's week 5 task completion details
</commit_message>
<xml_diff>
--- a/Scrum meeting/SCRUM-MEETING-W06.docx
+++ b/Scrum meeting/SCRUM-MEETING-W06.docx
@@ -395,50 +395,16 @@
         <w:rPr>
           <w:rFonts w:eastAsia="Times New Roman" w:cstheme="minorHAnsi"/>
           <w:b/>
-          <w:bCs/>
-          <w:spacing w:val="-2"/>
-          <w:sz w:val="34"/>
-          <w:szCs w:val="34"/>
-        </w:rPr>
-        <w:fldChar w:fldCharType="begin"/>
-      </w:r>
-      <w:r>
-        <w:rPr>
-          <w:rFonts w:eastAsia="Times New Roman" w:cstheme="minorHAnsi"/>
-          <w:b/>
-          <w:bCs/>
-          <w:spacing w:val="-2"/>
-          <w:sz w:val="34"/>
-          <w:szCs w:val="34"/>
-        </w:rPr>
-        <w:instrText xml:space="preserve"> INCLUDEPICTURE "/Users/gerope/Library/Group Containers/UBF8T346G9.ms/WebArchiveCopyPasteTempFiles/com.microsoft.Word/1f465.png" \* MERGEFORMATINET </w:instrText>
-      </w:r>
-      <w:r>
-        <w:rPr>
-          <w:rFonts w:eastAsia="Times New Roman" w:cstheme="minorHAnsi"/>
-          <w:b/>
-          <w:bCs/>
-          <w:spacing w:val="-2"/>
-          <w:sz w:val="34"/>
-          <w:szCs w:val="34"/>
-        </w:rPr>
-        <w:fldChar w:fldCharType="separate"/>
-      </w:r>
-      <w:r>
-        <w:rPr>
-          <w:rFonts w:eastAsia="Times New Roman" w:cstheme="minorHAnsi"/>
-          <w:b/>
-          <w:bCs/>
           <w:noProof/>
           <w:spacing w:val="-2"/>
           <w:sz w:val="34"/>
           <w:szCs w:val="34"/>
         </w:rPr>
         <w:drawing>
-          <wp:inline distT="0" distB="0" distL="0" distR="0" wp14:anchorId="0B73341F" wp14:editId="5DA3535D">
+          <wp:inline distT="0" distB="0" distL="0" distR="0" wp14:anchorId="6E6E71B1" wp14:editId="7F13EEEF">
             <wp:extent cx="171450" cy="171450"/>
-            <wp:effectExtent l="0" t="0" r="6350" b="6350"/>
-            <wp:docPr id="922092399" name="Picture 3" descr=":busts_in_silhouette:"/>
+            <wp:effectExtent l="0" t="0" r="0" b="0"/>
+            <wp:docPr id="87946165" name="Picture 1" descr=":busts_in_silhouette:"/>
             <wp:cNvGraphicFramePr>
               <a:graphicFrameLocks xmlns:a="http://schemas.openxmlformats.org/drawingml/2006/main" noChangeAspect="1"/>
             </wp:cNvGraphicFramePr>
@@ -446,13 +412,13 @@
               <a:graphicData uri="http://schemas.openxmlformats.org/drawingml/2006/picture">
                 <pic:pic xmlns:pic="http://schemas.openxmlformats.org/drawingml/2006/picture">
                   <pic:nvPicPr>
-                    <pic:cNvPr id="922092399" name="Picture 3" descr=":busts_in_silhouette:"/>
+                    <pic:cNvPr id="0" name="Picture 3" descr=":busts_in_silhouette:"/>
                     <pic:cNvPicPr>
                       <a:picLocks noChangeAspect="1" noChangeArrowheads="1"/>
                     </pic:cNvPicPr>
                   </pic:nvPicPr>
                   <pic:blipFill>
-                    <a:blip r:embed="rId6" cstate="print">
+                    <a:blip r:embed="rId6" r:link="rId7" cstate="print">
                       <a:extLst>
                         <a:ext uri="{28A0092B-C50C-407E-A947-70E740481C1C}">
                           <a14:useLocalDpi xmlns:a14="http://schemas.microsoft.com/office/drawing/2010/main" val="0"/>
@@ -464,10 +430,10 @@
                       <a:fillRect/>
                     </a:stretch>
                   </pic:blipFill>
-                  <pic:spPr>
+                  <pic:spPr bwMode="auto">
                     <a:xfrm>
                       <a:off x="0" y="0"/>
-                      <a:ext cx="173032" cy="173032"/>
+                      <a:ext cx="171450" cy="171450"/>
                     </a:xfrm>
                     <a:prstGeom prst="rect">
                       <a:avLst/>
@@ -492,23 +458,12 @@
           <w:sz w:val="34"/>
           <w:szCs w:val="34"/>
         </w:rPr>
-        <w:fldChar w:fldCharType="end"/>
-      </w:r>
-      <w:r>
-        <w:rPr>
-          <w:rFonts w:eastAsia="Times New Roman" w:cstheme="minorHAnsi"/>
-          <w:b/>
-          <w:bCs/>
-          <w:spacing w:val="-2"/>
-          <w:sz w:val="34"/>
-          <w:szCs w:val="34"/>
-        </w:rPr>
         <w:t> Sprint team members</w:t>
       </w:r>
     </w:p>
     <w:tbl>
       <w:tblPr>
-        <w:tblW w:w="7792" w:type="dxa"/>
+        <w:tblW w:w="10201" w:type="dxa"/>
         <w:tblBorders>
           <w:top w:val="single" w:sz="4" w:space="0" w:color="auto"/>
           <w:left w:val="single" w:sz="4" w:space="0" w:color="auto"/>
@@ -517,23 +472,30 @@
           <w:insideH w:val="single" w:sz="4" w:space="0" w:color="auto"/>
           <w:insideV w:val="single" w:sz="4" w:space="0" w:color="auto"/>
         </w:tblBorders>
-        <w:tblCellMar>
-          <w:top w:w="15" w:type="dxa"/>
-          <w:left w:w="15" w:type="dxa"/>
-          <w:bottom w:w="15" w:type="dxa"/>
-          <w:right w:w="15" w:type="dxa"/>
-        </w:tblCellMar>
         <w:tblLook w:val="04A0" w:firstRow="1" w:lastRow="0" w:firstColumn="1" w:lastColumn="0" w:noHBand="0" w:noVBand="1"/>
       </w:tblPr>
       <w:tblGrid>
         <w:gridCol w:w="4957"/>
-        <w:gridCol w:w="2835"/>
+        <w:gridCol w:w="5244"/>
       </w:tblGrid>
       <w:tr>
         <w:tc>
           <w:tcPr>
             <w:tcW w:w="4957" w:type="dxa"/>
+            <w:tcBorders>
+              <w:top w:val="single" w:sz="4" w:space="0" w:color="auto"/>
+              <w:left w:val="single" w:sz="4" w:space="0" w:color="auto"/>
+              <w:bottom w:val="single" w:sz="4" w:space="0" w:color="auto"/>
+              <w:right w:val="single" w:sz="4" w:space="0" w:color="auto"/>
+            </w:tcBorders>
             <w:shd w:val="clear" w:color="auto" w:fill="DEEBFF"/>
+            <w:tcMar>
+              <w:top w:w="15" w:type="dxa"/>
+              <w:left w:w="15" w:type="dxa"/>
+              <w:bottom w:w="15" w:type="dxa"/>
+              <w:right w:w="15" w:type="dxa"/>
+            </w:tcMar>
+            <w:hideMark/>
           </w:tcPr>
           <w:p>
             <w:pPr>
@@ -555,8 +517,21 @@
         </w:tc>
         <w:tc>
           <w:tcPr>
-            <w:tcW w:w="2835" w:type="dxa"/>
+            <w:tcW w:w="5244" w:type="dxa"/>
+            <w:tcBorders>
+              <w:top w:val="single" w:sz="4" w:space="0" w:color="auto"/>
+              <w:left w:val="single" w:sz="4" w:space="0" w:color="auto"/>
+              <w:bottom w:val="single" w:sz="4" w:space="0" w:color="auto"/>
+              <w:right w:val="single" w:sz="4" w:space="0" w:color="auto"/>
+            </w:tcBorders>
             <w:shd w:val="clear" w:color="auto" w:fill="DEEBFF"/>
+            <w:tcMar>
+              <w:top w:w="15" w:type="dxa"/>
+              <w:left w:w="15" w:type="dxa"/>
+              <w:bottom w:w="15" w:type="dxa"/>
+              <w:right w:w="15" w:type="dxa"/>
+            </w:tcMar>
+            <w:hideMark/>
           </w:tcPr>
           <w:p>
             <w:pPr>
@@ -572,7 +547,7 @@
                 <w:bCs/>
                 <w:spacing w:val="-1"/>
               </w:rPr>
-              <w:t xml:space="preserve">    Role</w:t>
+              <w:t>Role</w:t>
             </w:r>
           </w:p>
         </w:tc>
@@ -584,40 +559,151 @@
         <w:tc>
           <w:tcPr>
             <w:tcW w:w="4957" w:type="dxa"/>
-          </w:tcPr>
-          <w:p>
-            <w:pPr>
-              <w:rPr>
-                <w:rFonts w:eastAsia="Times New Roman" w:cstheme="minorHAnsi"/>
-                <w:spacing w:val="-1"/>
-              </w:rPr>
-            </w:pPr>
-            <w:r>
-              <w:rPr>
-                <w:rFonts w:eastAsia="Times New Roman" w:cstheme="minorHAnsi"/>
-                <w:spacing w:val="-1"/>
-              </w:rPr>
-              <w:t>​​ Jingtao Yang</w:t>
-            </w:r>
-          </w:p>
-        </w:tc>
-        <w:tc>
-          <w:tcPr>
-            <w:tcW w:w="2835" w:type="dxa"/>
-          </w:tcPr>
-          <w:p>
-            <w:pPr>
-              <w:rPr>
-                <w:rFonts w:eastAsia="Times New Roman" w:cstheme="minorHAnsi"/>
-                <w:spacing w:val="-1"/>
-              </w:rPr>
-            </w:pPr>
-            <w:r>
-              <w:rPr>
-                <w:rFonts w:eastAsia="Times New Roman" w:cstheme="minorHAnsi"/>
-                <w:spacing w:val="-1"/>
-              </w:rPr>
-              <w:t>​​ Schedule Scrum meeting, writing scrum report, Modify the UML section in M2, Exploring HTML/CSS Styles</w:t>
+            <w:tcBorders>
+              <w:top w:val="single" w:sz="4" w:space="0" w:color="auto"/>
+              <w:left w:val="single" w:sz="4" w:space="0" w:color="auto"/>
+              <w:bottom w:val="single" w:sz="4" w:space="0" w:color="auto"/>
+              <w:right w:val="single" w:sz="4" w:space="0" w:color="auto"/>
+            </w:tcBorders>
+            <w:tcMar>
+              <w:top w:w="15" w:type="dxa"/>
+              <w:left w:w="15" w:type="dxa"/>
+              <w:bottom w:w="15" w:type="dxa"/>
+              <w:right w:w="15" w:type="dxa"/>
+            </w:tcMar>
+            <w:hideMark/>
+          </w:tcPr>
+          <w:p>
+            <w:pPr>
+              <w:rPr>
+                <w:rFonts w:eastAsia="Times New Roman" w:cstheme="minorHAnsi"/>
+                <w:spacing w:val="-1"/>
+              </w:rPr>
+            </w:pPr>
+            <w:r>
+              <w:rPr>
+                <w:rFonts w:eastAsia="Times New Roman" w:cstheme="minorHAnsi"/>
+                <w:spacing w:val="-1"/>
+              </w:rPr>
+              <w:t xml:space="preserve">​​ </w:t>
+            </w:r>
+            <w:proofErr w:type="spellStart"/>
+            <w:r>
+              <w:rPr>
+                <w:rFonts w:eastAsia="Times New Roman" w:cstheme="minorHAnsi"/>
+                <w:spacing w:val="-1"/>
+              </w:rPr>
+              <w:t>Jingtao</w:t>
+            </w:r>
+            <w:proofErr w:type="spellEnd"/>
+            <w:r>
+              <w:rPr>
+                <w:rFonts w:eastAsia="Times New Roman" w:cstheme="minorHAnsi"/>
+                <w:spacing w:val="-1"/>
+              </w:rPr>
+              <w:t xml:space="preserve"> Yang</w:t>
+            </w:r>
+          </w:p>
+        </w:tc>
+        <w:tc>
+          <w:tcPr>
+            <w:tcW w:w="5244" w:type="dxa"/>
+            <w:tcBorders>
+              <w:top w:val="single" w:sz="4" w:space="0" w:color="auto"/>
+              <w:left w:val="single" w:sz="4" w:space="0" w:color="auto"/>
+              <w:bottom w:val="single" w:sz="4" w:space="0" w:color="auto"/>
+              <w:right w:val="single" w:sz="4" w:space="0" w:color="auto"/>
+            </w:tcBorders>
+            <w:tcMar>
+              <w:top w:w="15" w:type="dxa"/>
+              <w:left w:w="15" w:type="dxa"/>
+              <w:bottom w:w="15" w:type="dxa"/>
+              <w:right w:w="15" w:type="dxa"/>
+            </w:tcMar>
+            <w:hideMark/>
+          </w:tcPr>
+          <w:p>
+            <w:pPr>
+              <w:rPr>
+                <w:rFonts w:eastAsia="Times New Roman" w:cstheme="minorHAnsi"/>
+                <w:spacing w:val="-1"/>
+              </w:rPr>
+            </w:pPr>
+            <w:r>
+              <w:rPr>
+                <w:rFonts w:eastAsia="Times New Roman" w:cstheme="minorHAnsi"/>
+                <w:spacing w:val="-1"/>
+              </w:rPr>
+              <w:t>​​Scrum Master:</w:t>
+            </w:r>
+          </w:p>
+          <w:p>
+            <w:pPr>
+              <w:rPr>
+                <w:rFonts w:eastAsia="Times New Roman" w:cstheme="minorHAnsi"/>
+                <w:spacing w:val="-1"/>
+              </w:rPr>
+            </w:pPr>
+            <w:r>
+              <w:rPr>
+                <w:rFonts w:eastAsia="Times New Roman" w:cstheme="minorHAnsi"/>
+                <w:spacing w:val="-1"/>
+              </w:rPr>
+              <w:t>Schedule Scrum meeting</w:t>
+            </w:r>
+          </w:p>
+          <w:p>
+            <w:pPr>
+              <w:rPr>
+                <w:rFonts w:eastAsia="Times New Roman" w:cstheme="minorHAnsi"/>
+                <w:spacing w:val="-1"/>
+              </w:rPr>
+            </w:pPr>
+            <w:r>
+              <w:rPr>
+                <w:rFonts w:eastAsia="Times New Roman" w:cstheme="minorHAnsi"/>
+                <w:spacing w:val="-1"/>
+              </w:rPr>
+              <w:t>writing scrum report</w:t>
+            </w:r>
+          </w:p>
+          <w:p>
+            <w:pPr>
+              <w:rPr>
+                <w:rFonts w:eastAsia="Times New Roman" w:cstheme="minorHAnsi"/>
+                <w:spacing w:val="-1"/>
+              </w:rPr>
+            </w:pPr>
+            <w:r>
+              <w:rPr>
+                <w:rFonts w:eastAsia="Times New Roman" w:cstheme="minorHAnsi"/>
+                <w:spacing w:val="-1"/>
+              </w:rPr>
+              <w:t xml:space="preserve">Modify the user case </w:t>
+            </w:r>
+            <w:proofErr w:type="gramStart"/>
+            <w:r>
+              <w:rPr>
+                <w:rFonts w:eastAsia="Times New Roman" w:cstheme="minorHAnsi"/>
+                <w:spacing w:val="-1"/>
+              </w:rPr>
+              <w:t>diagram</w:t>
+            </w:r>
+            <w:proofErr w:type="gramEnd"/>
+          </w:p>
+          <w:p>
+            <w:pPr>
+              <w:rPr>
+                <w:rFonts w:eastAsia="Times New Roman" w:cstheme="minorHAnsi"/>
+                <w:spacing w:val="-1"/>
+              </w:rPr>
+            </w:pPr>
+            <w:r>
+              <w:rPr>
+                <w:rFonts w:eastAsia="Times New Roman" w:cstheme="minorHAnsi"/>
+                <w:spacing w:val="-1"/>
+              </w:rPr>
+              <w:t>Exploring HTML/CSS Styles</w:t>
             </w:r>
           </w:p>
         </w:tc>
@@ -629,6 +715,19 @@
         <w:tc>
           <w:tcPr>
             <w:tcW w:w="4957" w:type="dxa"/>
+            <w:tcBorders>
+              <w:top w:val="single" w:sz="4" w:space="0" w:color="auto"/>
+              <w:left w:val="single" w:sz="4" w:space="0" w:color="auto"/>
+              <w:bottom w:val="single" w:sz="4" w:space="0" w:color="auto"/>
+              <w:right w:val="single" w:sz="4" w:space="0" w:color="auto"/>
+            </w:tcBorders>
+            <w:tcMar>
+              <w:top w:w="15" w:type="dxa"/>
+              <w:left w:w="15" w:type="dxa"/>
+              <w:bottom w:w="15" w:type="dxa"/>
+              <w:right w:w="15" w:type="dxa"/>
+            </w:tcMar>
+            <w:hideMark/>
           </w:tcPr>
           <w:p>
             <w:pPr>
@@ -648,45 +747,61 @@
         </w:tc>
         <w:tc>
           <w:tcPr>
-            <w:tcW w:w="2835" w:type="dxa"/>
-          </w:tcPr>
-          <w:p>
-            <w:pPr>
-              <w:rPr>
-                <w:rFonts w:eastAsia="Times New Roman" w:cstheme="minorHAnsi"/>
-                <w:spacing w:val="-1"/>
-              </w:rPr>
-            </w:pPr>
-            <w:r>
+            <w:tcW w:w="5244" w:type="dxa"/>
+            <w:tcBorders>
+              <w:top w:val="single" w:sz="4" w:space="0" w:color="auto"/>
+              <w:left w:val="single" w:sz="4" w:space="0" w:color="auto"/>
+              <w:bottom w:val="single" w:sz="4" w:space="0" w:color="auto"/>
+              <w:right w:val="single" w:sz="4" w:space="0" w:color="auto"/>
+            </w:tcBorders>
+            <w:tcMar>
+              <w:top w:w="15" w:type="dxa"/>
+              <w:left w:w="15" w:type="dxa"/>
+              <w:bottom w:w="15" w:type="dxa"/>
+              <w:right w:w="15" w:type="dxa"/>
+            </w:tcMar>
+            <w:hideMark/>
+          </w:tcPr>
+          <w:p>
+            <w:pPr>
               <w:rPr>
                 <w:rFonts w:eastAsia="Times New Roman" w:cstheme="minorHAnsi"/>
                 <w:spacing w:val="-1"/>
                 <w:lang w:val="en-US"/>
               </w:rPr>
-              <w:t>Modify</w:t>
-            </w:r>
-            <w:r>
-              <w:rPr>
-                <w:rFonts w:eastAsia="Times New Roman" w:cstheme="minorHAnsi"/>
-                <w:spacing w:val="-1"/>
-              </w:rPr>
-              <w:t xml:space="preserve"> </w:t>
-            </w:r>
-            <w:r>
-              <w:rPr>
-                <w:rFonts w:cstheme="minorHAnsi" w:hint="eastAsia"/>
+            </w:pPr>
+            <w:r>
+              <w:rPr>
+                <w:rFonts w:eastAsia="Times New Roman" w:cstheme="minorHAnsi"/>
+                <w:spacing w:val="-1"/>
+                <w:lang w:val="en-US"/>
+              </w:rPr>
+              <w:t xml:space="preserve">Team Member: </w:t>
+            </w:r>
+          </w:p>
+          <w:p>
+            <w:pPr>
+              <w:rPr>
+                <w:rFonts w:eastAsia="Times New Roman" w:cstheme="minorHAnsi"/>
+                <w:spacing w:val="-1"/>
+              </w:rPr>
+            </w:pPr>
+            <w:r>
+              <w:rPr>
+                <w:rFonts w:eastAsia="Times New Roman" w:cstheme="minorHAnsi"/>
+                <w:spacing w:val="-1"/>
+                <w:lang w:val="en-US"/>
+              </w:rPr>
+              <w:t xml:space="preserve">Modify </w:t>
+            </w:r>
+            <w:r>
+              <w:rPr>
+                <w:rFonts w:cstheme="minorHAnsi"/>
                 <w:spacing w:val="-1"/>
                 <w:lang w:val="en-US" w:eastAsia="zh-CN"/>
               </w:rPr>
               <w:t>part of use case description</w:t>
             </w:r>
-            <w:r>
-              <w:rPr>
-                <w:rFonts w:eastAsia="Times New Roman" w:cstheme="minorHAnsi"/>
-                <w:spacing w:val="-1"/>
-              </w:rPr>
-              <w:t>t</w:t>
-            </w:r>
           </w:p>
           <w:p>
             <w:pPr>
@@ -705,41 +820,61 @@
             </w:r>
             <w:r>
               <w:rPr>
-                <w:rFonts w:cstheme="minorHAnsi" w:hint="eastAsia"/>
+                <w:rFonts w:cstheme="minorHAnsi"/>
                 <w:spacing w:val="-1"/>
                 <w:lang w:val="en-US" w:eastAsia="zh-CN"/>
               </w:rPr>
-              <w:t>/Javascript</w:t>
-            </w:r>
-          </w:p>
-          <w:p>
-            <w:pPr>
+              <w:t>/</w:t>
+            </w:r>
+            <w:proofErr w:type="spellStart"/>
+            <w:r>
               <w:rPr>
                 <w:rFonts w:cstheme="minorHAnsi"/>
                 <w:spacing w:val="-1"/>
                 <w:lang w:val="en-US" w:eastAsia="zh-CN"/>
               </w:rPr>
-            </w:pPr>
-            <w:r>
-              <w:rPr>
-                <w:rFonts w:cstheme="minorHAnsi" w:hint="eastAsia"/>
+              <w:t>Javascript</w:t>
+            </w:r>
+            <w:proofErr w:type="spellEnd"/>
+          </w:p>
+          <w:p>
+            <w:pPr>
+              <w:rPr>
+                <w:rFonts w:cstheme="minorHAnsi"/>
                 <w:spacing w:val="-1"/>
                 <w:lang w:val="en-US" w:eastAsia="zh-CN"/>
               </w:rPr>
-              <w:t>upload user stories</w:t>
-            </w:r>
-          </w:p>
-          <w:p>
-            <w:pPr>
+            </w:pPr>
+            <w:r>
               <w:rPr>
                 <w:rFonts w:cstheme="minorHAnsi"/>
                 <w:spacing w:val="-1"/>
                 <w:lang w:val="en-US" w:eastAsia="zh-CN"/>
               </w:rPr>
-            </w:pPr>
-            <w:r>
-              <w:rPr>
-                <w:rFonts w:cstheme="minorHAnsi" w:hint="eastAsia"/>
+              <w:t xml:space="preserve">upload user </w:t>
+            </w:r>
+            <w:proofErr w:type="gramStart"/>
+            <w:r>
+              <w:rPr>
+                <w:rFonts w:cstheme="minorHAnsi"/>
+                <w:spacing w:val="-1"/>
+                <w:lang w:val="en-US" w:eastAsia="zh-CN"/>
+              </w:rPr>
+              <w:t>stories</w:t>
+            </w:r>
+            <w:proofErr w:type="gramEnd"/>
+          </w:p>
+          <w:p>
+            <w:pPr>
+              <w:rPr>
+                <w:rFonts w:cstheme="minorHAnsi"/>
+                <w:spacing w:val="-1"/>
+                <w:lang w:val="en-US" w:eastAsia="zh-CN"/>
+              </w:rPr>
+            </w:pPr>
+            <w:r>
+              <w:rPr>
+                <w:rFonts w:cstheme="minorHAnsi"/>
                 <w:spacing w:val="-1"/>
                 <w:lang w:val="en-US" w:eastAsia="zh-CN"/>
               </w:rPr>
@@ -755,6 +890,19 @@
         <w:tc>
           <w:tcPr>
             <w:tcW w:w="4957" w:type="dxa"/>
+            <w:tcBorders>
+              <w:top w:val="single" w:sz="4" w:space="0" w:color="auto"/>
+              <w:left w:val="single" w:sz="4" w:space="0" w:color="auto"/>
+              <w:bottom w:val="single" w:sz="4" w:space="0" w:color="auto"/>
+              <w:right w:val="single" w:sz="4" w:space="0" w:color="auto"/>
+            </w:tcBorders>
+            <w:tcMar>
+              <w:top w:w="15" w:type="dxa"/>
+              <w:left w:w="15" w:type="dxa"/>
+              <w:bottom w:w="15" w:type="dxa"/>
+              <w:right w:w="15" w:type="dxa"/>
+            </w:tcMar>
+            <w:hideMark/>
           </w:tcPr>
           <w:p>
             <w:pPr>
@@ -774,22 +922,59 @@
         </w:tc>
         <w:tc>
           <w:tcPr>
-            <w:tcW w:w="2835" w:type="dxa"/>
-          </w:tcPr>
-          <w:p>
-            <w:pPr>
-              <w:rPr>
-                <w:rFonts w:eastAsia="Times New Roman" w:cstheme="minorHAnsi"/>
-                <w:spacing w:val="-1"/>
-              </w:rPr>
-            </w:pPr>
-            <w:r>
-              <w:rPr>
-                <w:rFonts w:eastAsia="Times New Roman" w:cstheme="minorHAnsi"/>
-                <w:spacing w:val="-1"/>
-              </w:rPr>
-              <w:t>Modify UML class diagrams</w:t>
-            </w:r>
+            <w:tcW w:w="5244" w:type="dxa"/>
+            <w:tcBorders>
+              <w:top w:val="single" w:sz="4" w:space="0" w:color="auto"/>
+              <w:left w:val="single" w:sz="4" w:space="0" w:color="auto"/>
+              <w:bottom w:val="single" w:sz="4" w:space="0" w:color="auto"/>
+              <w:right w:val="single" w:sz="4" w:space="0" w:color="auto"/>
+            </w:tcBorders>
+            <w:tcMar>
+              <w:top w:w="15" w:type="dxa"/>
+              <w:left w:w="15" w:type="dxa"/>
+              <w:bottom w:w="15" w:type="dxa"/>
+              <w:right w:w="15" w:type="dxa"/>
+            </w:tcMar>
+            <w:hideMark/>
+          </w:tcPr>
+          <w:p>
+            <w:pPr>
+              <w:rPr>
+                <w:rFonts w:eastAsia="Times New Roman" w:cstheme="minorHAnsi"/>
+                <w:spacing w:val="-1"/>
+              </w:rPr>
+            </w:pPr>
+            <w:r>
+              <w:rPr>
+                <w:rFonts w:eastAsia="Times New Roman" w:cstheme="minorHAnsi"/>
+                <w:spacing w:val="-1"/>
+              </w:rPr>
+              <w:t>Team Member:</w:t>
+            </w:r>
+          </w:p>
+          <w:p>
+            <w:pPr>
+              <w:rPr>
+                <w:rFonts w:eastAsia="Times New Roman" w:cstheme="minorHAnsi"/>
+                <w:spacing w:val="-1"/>
+              </w:rPr>
+            </w:pPr>
+            <w:r>
+              <w:rPr>
+                <w:rFonts w:eastAsia="Times New Roman" w:cstheme="minorHAnsi"/>
+                <w:spacing w:val="-1"/>
+              </w:rPr>
+              <w:t xml:space="preserve">Modify UML class </w:t>
+            </w:r>
+            <w:proofErr w:type="gramStart"/>
+            <w:r>
+              <w:rPr>
+                <w:rFonts w:eastAsia="Times New Roman" w:cstheme="minorHAnsi"/>
+                <w:spacing w:val="-1"/>
+              </w:rPr>
+              <w:t>diagrams</w:t>
+            </w:r>
+            <w:proofErr w:type="gramEnd"/>
           </w:p>
           <w:p>
             <w:pPr>
@@ -815,6 +1000,19 @@
         <w:tc>
           <w:tcPr>
             <w:tcW w:w="4957" w:type="dxa"/>
+            <w:tcBorders>
+              <w:top w:val="single" w:sz="4" w:space="0" w:color="auto"/>
+              <w:left w:val="single" w:sz="4" w:space="0" w:color="auto"/>
+              <w:bottom w:val="single" w:sz="4" w:space="0" w:color="auto"/>
+              <w:right w:val="single" w:sz="4" w:space="0" w:color="auto"/>
+            </w:tcBorders>
+            <w:tcMar>
+              <w:top w:w="15" w:type="dxa"/>
+              <w:left w:w="15" w:type="dxa"/>
+              <w:bottom w:w="15" w:type="dxa"/>
+              <w:right w:w="15" w:type="dxa"/>
+            </w:tcMar>
+            <w:hideMark/>
           </w:tcPr>
           <w:p>
             <w:pPr>
@@ -834,15 +1032,104 @@
         </w:tc>
         <w:tc>
           <w:tcPr>
-            <w:tcW w:w="2835" w:type="dxa"/>
-          </w:tcPr>
-          <w:p>
-            <w:pPr>
-              <w:rPr>
-                <w:rFonts w:eastAsia="Times New Roman" w:cstheme="minorHAnsi"/>
-                <w:spacing w:val="-1"/>
-              </w:rPr>
-            </w:pPr>
+            <w:tcW w:w="5244" w:type="dxa"/>
+            <w:tcBorders>
+              <w:top w:val="single" w:sz="4" w:space="0" w:color="auto"/>
+              <w:left w:val="single" w:sz="4" w:space="0" w:color="auto"/>
+              <w:bottom w:val="single" w:sz="4" w:space="0" w:color="auto"/>
+              <w:right w:val="single" w:sz="4" w:space="0" w:color="auto"/>
+            </w:tcBorders>
+            <w:tcMar>
+              <w:top w:w="15" w:type="dxa"/>
+              <w:left w:w="15" w:type="dxa"/>
+              <w:bottom w:w="15" w:type="dxa"/>
+              <w:right w:w="15" w:type="dxa"/>
+            </w:tcMar>
+            <w:hideMark/>
+          </w:tcPr>
+          <w:p>
+            <w:pPr>
+              <w:rPr>
+                <w:rFonts w:eastAsia="Times New Roman" w:cstheme="minorHAnsi"/>
+                <w:spacing w:val="-1"/>
+              </w:rPr>
+            </w:pPr>
+            <w:r>
+              <w:rPr>
+                <w:rFonts w:eastAsia="Times New Roman" w:cstheme="minorHAnsi"/>
+                <w:spacing w:val="-1"/>
+              </w:rPr>
+              <w:t xml:space="preserve">Team Member: </w:t>
+            </w:r>
+          </w:p>
+          <w:p>
+            <w:pPr>
+              <w:rPr>
+                <w:rFonts w:eastAsia="Times New Roman" w:cstheme="minorHAnsi"/>
+                <w:spacing w:val="-1"/>
+              </w:rPr>
+            </w:pPr>
+            <w:r>
+              <w:rPr>
+                <w:rFonts w:eastAsia="Times New Roman" w:cstheme="minorHAnsi"/>
+                <w:spacing w:val="-1"/>
+              </w:rPr>
+              <w:t>Project Description</w:t>
+            </w:r>
+          </w:p>
+          <w:p>
+            <w:pPr>
+              <w:rPr>
+                <w:rFonts w:eastAsia="Times New Roman" w:cstheme="minorHAnsi"/>
+                <w:spacing w:val="-1"/>
+              </w:rPr>
+            </w:pPr>
+            <w:r>
+              <w:rPr>
+                <w:rFonts w:eastAsia="Times New Roman" w:cstheme="minorHAnsi"/>
+                <w:spacing w:val="-1"/>
+              </w:rPr>
+              <w:t xml:space="preserve">User Requirements write </w:t>
+            </w:r>
+            <w:proofErr w:type="gramStart"/>
+            <w:r>
+              <w:rPr>
+                <w:rFonts w:eastAsia="Times New Roman" w:cstheme="minorHAnsi"/>
+                <w:spacing w:val="-1"/>
+              </w:rPr>
+              <w:t>up</w:t>
+            </w:r>
+            <w:proofErr w:type="gramEnd"/>
+          </w:p>
+          <w:p>
+            <w:pPr>
+              <w:rPr>
+                <w:rFonts w:eastAsia="Times New Roman" w:cstheme="minorHAnsi"/>
+                <w:spacing w:val="-1"/>
+              </w:rPr>
+            </w:pPr>
+            <w:r>
+              <w:rPr>
+                <w:rFonts w:eastAsia="Times New Roman" w:cstheme="minorHAnsi"/>
+                <w:spacing w:val="-1"/>
+              </w:rPr>
+              <w:t>User case diagram editing</w:t>
+            </w:r>
+          </w:p>
+          <w:p>
+            <w:pPr>
+              <w:rPr>
+                <w:rFonts w:eastAsia="Times New Roman" w:cstheme="minorHAnsi"/>
+                <w:spacing w:val="-1"/>
+              </w:rPr>
+            </w:pPr>
+            <w:r>
+              <w:rPr>
+                <w:rFonts w:eastAsia="Times New Roman" w:cstheme="minorHAnsi"/>
+                <w:spacing w:val="-1"/>
+              </w:rPr>
+              <w:t>Exploring HTML/CSS/JavaScript</w:t>
+            </w:r>
           </w:p>
         </w:tc>
       </w:tr>
@@ -853,6 +1140,19 @@
         <w:tc>
           <w:tcPr>
             <w:tcW w:w="4957" w:type="dxa"/>
+            <w:tcBorders>
+              <w:top w:val="single" w:sz="4" w:space="0" w:color="auto"/>
+              <w:left w:val="single" w:sz="4" w:space="0" w:color="auto"/>
+              <w:bottom w:val="single" w:sz="4" w:space="0" w:color="auto"/>
+              <w:right w:val="single" w:sz="4" w:space="0" w:color="auto"/>
+            </w:tcBorders>
+            <w:tcMar>
+              <w:top w:w="15" w:type="dxa"/>
+              <w:left w:w="15" w:type="dxa"/>
+              <w:bottom w:w="15" w:type="dxa"/>
+              <w:right w:w="15" w:type="dxa"/>
+            </w:tcMar>
+            <w:hideMark/>
           </w:tcPr>
           <w:p>
             <w:pPr>
@@ -872,8 +1172,43 @@
         </w:tc>
         <w:tc>
           <w:tcPr>
-            <w:tcW w:w="2835" w:type="dxa"/>
-          </w:tcPr>
+            <w:tcW w:w="5244" w:type="dxa"/>
+            <w:tcBorders>
+              <w:top w:val="single" w:sz="4" w:space="0" w:color="auto"/>
+              <w:left w:val="single" w:sz="4" w:space="0" w:color="auto"/>
+              <w:bottom w:val="single" w:sz="4" w:space="0" w:color="auto"/>
+              <w:right w:val="single" w:sz="4" w:space="0" w:color="auto"/>
+            </w:tcBorders>
+            <w:tcMar>
+              <w:top w:w="15" w:type="dxa"/>
+              <w:left w:w="15" w:type="dxa"/>
+              <w:bottom w:w="15" w:type="dxa"/>
+              <w:right w:w="15" w:type="dxa"/>
+            </w:tcMar>
+          </w:tcPr>
+          <w:p>
+            <w:pPr>
+              <w:rPr>
+                <w:rFonts w:eastAsia="Times New Roman" w:cstheme="minorHAnsi"/>
+                <w:spacing w:val="-1"/>
+              </w:rPr>
+            </w:pPr>
+            <w:r>
+              <w:rPr>
+                <w:rFonts w:asciiTheme="minorEastAsia" w:eastAsiaTheme="minorEastAsia" w:hAnsiTheme="minorEastAsia" w:cstheme="minorHAnsi" w:hint="eastAsia"/>
+                <w:spacing w:val="-1"/>
+                <w:lang w:eastAsia="zh-CN"/>
+              </w:rPr>
+              <w:t>Tea</w:t>
+            </w:r>
+            <w:r>
+              <w:rPr>
+                <w:rFonts w:eastAsia="Times New Roman" w:cstheme="minorHAnsi"/>
+                <w:spacing w:val="-1"/>
+              </w:rPr>
+              <w:t>m Member:</w:t>
+            </w:r>
+          </w:p>
           <w:p>
             <w:pPr>
               <w:rPr>
@@ -893,7 +1228,62 @@
                 <w:rFonts w:eastAsia="Times New Roman" w:cstheme="minorHAnsi"/>
                 <w:spacing w:val="-1"/>
               </w:rPr>
-              <w:t>dd functional requirement and non-functional requirements, user stories, and help to renew use case diagrams in M2.</w:t>
+              <w:t xml:space="preserve">dd functional </w:t>
+            </w:r>
+            <w:proofErr w:type="gramStart"/>
+            <w:r>
+              <w:rPr>
+                <w:rFonts w:eastAsia="Times New Roman" w:cstheme="minorHAnsi"/>
+                <w:spacing w:val="-1"/>
+              </w:rPr>
+              <w:t>requirement</w:t>
+            </w:r>
+            <w:proofErr w:type="gramEnd"/>
+          </w:p>
+          <w:p>
+            <w:pPr>
+              <w:rPr>
+                <w:rFonts w:eastAsia="Times New Roman" w:cstheme="minorHAnsi"/>
+                <w:spacing w:val="-1"/>
+              </w:rPr>
+            </w:pPr>
+            <w:r>
+              <w:rPr>
+                <w:rFonts w:eastAsia="Times New Roman" w:cstheme="minorHAnsi"/>
+                <w:spacing w:val="-1"/>
+              </w:rPr>
+              <w:t>non-functional requirements</w:t>
+            </w:r>
+          </w:p>
+          <w:p>
+            <w:pPr>
+              <w:rPr>
+                <w:rFonts w:eastAsia="Times New Roman" w:cstheme="minorHAnsi"/>
+                <w:spacing w:val="-1"/>
+              </w:rPr>
+            </w:pPr>
+            <w:r>
+              <w:rPr>
+                <w:rFonts w:eastAsia="Times New Roman" w:cstheme="minorHAnsi"/>
+                <w:spacing w:val="-1"/>
+              </w:rPr>
+              <w:lastRenderedPageBreak/>
+              <w:t>user stories</w:t>
+            </w:r>
+          </w:p>
+          <w:p>
+            <w:pPr>
+              <w:rPr>
+                <w:rFonts w:eastAsia="Times New Roman" w:cstheme="minorHAnsi"/>
+                <w:spacing w:val="-1"/>
+              </w:rPr>
+            </w:pPr>
+            <w:r>
+              <w:rPr>
+                <w:rFonts w:eastAsia="Times New Roman" w:cstheme="minorHAnsi"/>
+                <w:spacing w:val="-1"/>
+              </w:rPr>
+              <w:t>help to renew use case diagrams in M2</w:t>
             </w:r>
           </w:p>
         </w:tc>
@@ -920,6 +1310,7 @@
           <w:sz w:val="34"/>
           <w:szCs w:val="34"/>
         </w:rPr>
+        <w:lastRenderedPageBreak/>
         <w:fldChar w:fldCharType="begin"/>
       </w:r>
       <w:r>
@@ -955,7 +1346,7 @@
           <w:szCs w:val="34"/>
         </w:rPr>
         <w:drawing>
-          <wp:inline distT="0" distB="0" distL="0" distR="0" wp14:anchorId="5DC20946" wp14:editId="5600BA48">
+          <wp:inline distT="0" distB="0" distL="0" distR="0" wp14:anchorId="5DC20946" wp14:editId="4B239D2F">
             <wp:extent cx="185420" cy="185420"/>
             <wp:effectExtent l="0" t="0" r="5080" b="5080"/>
             <wp:docPr id="459473846" name="Picture 2" descr=":pencil2:"/>
@@ -972,7 +1363,7 @@
                     </pic:cNvPicPr>
                   </pic:nvPicPr>
                   <pic:blipFill>
-                    <a:blip r:embed="rId7" cstate="print">
+                    <a:blip r:embed="rId8" cstate="print">
                       <a:extLst>
                         <a:ext uri="{28A0092B-C50C-407E-A947-70E740481C1C}">
                           <a14:useLocalDpi xmlns:a14="http://schemas.microsoft.com/office/drawing/2010/main" val="0"/>
@@ -1127,7 +1518,14 @@
                 <w:rFonts w:eastAsia="Times New Roman" w:cstheme="minorHAnsi"/>
                 <w:spacing w:val="-1"/>
               </w:rPr>
-              <w:t>​​Project required techniques exploring; Project data flow diagram and UML case diagram design.</w:t>
+              <w:t xml:space="preserve">​​Project required </w:t>
+            </w:r>
+            <w:r>
+              <w:rPr>
+                <w:rFonts w:eastAsia="Times New Roman" w:cstheme="minorHAnsi"/>
+                <w:spacing w:val="-1"/>
+              </w:rPr>
+              <w:t>techniques exploring; Project data flow diagram and UML case diagram design.</w:t>
             </w:r>
           </w:p>
         </w:tc>
@@ -1321,7 +1719,14 @@
                 <w:rFonts w:eastAsia="Times New Roman" w:cstheme="minorHAnsi"/>
                 <w:spacing w:val="-1"/>
               </w:rPr>
-              <w:t>​​ We have explored HTML, CSS, JS, React as our development tool. We have completed the design of data flow diagram and UML case diagram. We have complete 10 issues and left with 0 issues.</w:t>
+              <w:t xml:space="preserve">​​ We have explored HTML, CSS, JS, React as our development tool. We have </w:t>
+            </w:r>
+            <w:r>
+              <w:rPr>
+                <w:rFonts w:eastAsia="Times New Roman" w:cstheme="minorHAnsi"/>
+                <w:spacing w:val="-1"/>
+              </w:rPr>
+              <w:t>completed the design of data flow diagram and UML case diagram. We have complete 10 issues and left with 0 issues.</w:t>
             </w:r>
           </w:p>
         </w:tc>
@@ -1536,7 +1941,14 @@
                 <w:rFonts w:eastAsia="Times New Roman" w:cstheme="minorHAnsi"/>
                 <w:spacing w:val="-1"/>
               </w:rPr>
-              <w:t>​​ Project Description and Requirements Listing</w:t>
+              <w:t xml:space="preserve">​​ Project Description and </w:t>
+            </w:r>
+            <w:r>
+              <w:rPr>
+                <w:rFonts w:eastAsia="Times New Roman" w:cstheme="minorHAnsi"/>
+                <w:spacing w:val="-1"/>
+              </w:rPr>
+              <w:t>Requirements Listing</w:t>
             </w:r>
           </w:p>
         </w:tc>
@@ -1679,49 +2091,36 @@
               </w:rPr>
               <w:t xml:space="preserve"> </w:t>
             </w:r>
+            <w:proofErr w:type="spellStart"/>
             <w:r>
               <w:rPr>
                 <w:rFonts w:cstheme="minorHAnsi"/>
                 <w:color w:val="000000"/>
               </w:rPr>
-              <w:t>Jingtao Yang - 8 hours / 3 issues per week</w:t>
-            </w:r>
-          </w:p>
-          <w:p>
-            <w:pPr>
-              <w:rPr>
-                <w:rFonts w:eastAsia="Times New Roman" w:cstheme="minorHAnsi"/>
-                <w:spacing w:val="-1"/>
-              </w:rPr>
-            </w:pPr>
-            <w:r>
-              <w:rPr>
-                <w:rFonts w:eastAsia="Times New Roman" w:cstheme="minorHAnsi"/>
-                <w:spacing w:val="-1"/>
-              </w:rPr>
-              <w:t xml:space="preserve"> Cheng Fang</w:t>
-            </w:r>
+              <w:t>Jingtao</w:t>
+            </w:r>
+            <w:proofErr w:type="spellEnd"/>
             <w:r>
               <w:rPr>
                 <w:rFonts w:cstheme="minorHAnsi"/>
                 <w:color w:val="000000"/>
               </w:rPr>
-              <w:t xml:space="preserve"> - 8 hours / 3 issues per week</w:t>
-            </w:r>
-          </w:p>
-          <w:p>
-            <w:pPr>
-              <w:rPr>
-                <w:rFonts w:eastAsia="Times New Roman" w:cstheme="minorHAnsi"/>
-                <w:spacing w:val="-1"/>
-              </w:rPr>
-            </w:pPr>
-            <w:r>
-              <w:rPr>
-                <w:rFonts w:eastAsia="Times New Roman" w:cstheme="minorHAnsi"/>
-                <w:spacing w:val="-1"/>
-              </w:rPr>
-              <w:t xml:space="preserve"> Warren Chan</w:t>
+              <w:t xml:space="preserve"> Yang - 8 hours / 3 issues per week</w:t>
+            </w:r>
+          </w:p>
+          <w:p>
+            <w:pPr>
+              <w:rPr>
+                <w:rFonts w:eastAsia="Times New Roman" w:cstheme="minorHAnsi"/>
+                <w:spacing w:val="-1"/>
+              </w:rPr>
+            </w:pPr>
+            <w:r>
+              <w:rPr>
+                <w:rFonts w:eastAsia="Times New Roman" w:cstheme="minorHAnsi"/>
+                <w:spacing w:val="-1"/>
+              </w:rPr>
+              <w:t xml:space="preserve"> Cheng Fang</w:t>
             </w:r>
             <w:r>
               <w:rPr>
@@ -1743,7 +2142,7 @@
                 <w:rFonts w:eastAsia="Times New Roman" w:cstheme="minorHAnsi"/>
                 <w:spacing w:val="-1"/>
               </w:rPr>
-              <w:t xml:space="preserve"> Jerry Fan</w:t>
+              <w:t xml:space="preserve"> Warren Chan</w:t>
             </w:r>
             <w:r>
               <w:rPr>
@@ -1765,6 +2164,28 @@
                 <w:rFonts w:eastAsia="Times New Roman" w:cstheme="minorHAnsi"/>
                 <w:spacing w:val="-1"/>
               </w:rPr>
+              <w:t xml:space="preserve"> Jerry Fan</w:t>
+            </w:r>
+            <w:r>
+              <w:rPr>
+                <w:rFonts w:cstheme="minorHAnsi"/>
+                <w:color w:val="000000"/>
+              </w:rPr>
+              <w:t xml:space="preserve"> - 8 hours / 3 issues per week</w:t>
+            </w:r>
+          </w:p>
+          <w:p>
+            <w:pPr>
+              <w:rPr>
+                <w:rFonts w:eastAsia="Times New Roman" w:cstheme="minorHAnsi"/>
+                <w:spacing w:val="-1"/>
+              </w:rPr>
+            </w:pPr>
+            <w:r>
+              <w:rPr>
+                <w:rFonts w:eastAsia="Times New Roman" w:cstheme="minorHAnsi"/>
+                <w:spacing w:val="-1"/>
+              </w:rPr>
               <w:t xml:space="preserve"> Eric Chen - 8 hours / 3 issues per week</w:t>
             </w:r>
           </w:p>
@@ -1860,7 +2281,14 @@
                 <w:rFonts w:eastAsia="Times New Roman" w:cstheme="minorHAnsi"/>
                 <w:spacing w:val="-1"/>
               </w:rPr>
-              <w:t>-Group members might have personal issues which they are not able to finish their work on time.</w:t>
+              <w:t xml:space="preserve">-Group members might have personal issues which they are not able to </w:t>
+            </w:r>
+            <w:r>
+              <w:rPr>
+                <w:rFonts w:eastAsia="Times New Roman" w:cstheme="minorHAnsi"/>
+                <w:spacing w:val="-1"/>
+              </w:rPr>
+              <w:t>finish their work on time.</w:t>
             </w:r>
           </w:p>
           <w:p>
@@ -1902,6 +2330,7 @@
                 <w:bCs/>
                 <w:spacing w:val="-1"/>
               </w:rPr>
+              <w:lastRenderedPageBreak/>
               <w:t>Mitigations</w:t>
             </w:r>
           </w:p>
@@ -1932,7 +2361,23 @@
                 <w:rFonts w:eastAsia="Times New Roman" w:cstheme="minorHAnsi"/>
                 <w:spacing w:val="-1"/>
               </w:rPr>
-              <w:t>Team members with personal issues need to report to other team members to reschedule their work in order to not affect the project development as a whole.</w:t>
+              <w:t xml:space="preserve">Team members with personal issues need to report to other team members to reschedule their work </w:t>
+            </w:r>
+            <w:proofErr w:type="gramStart"/>
+            <w:r>
+              <w:rPr>
+                <w:rFonts w:eastAsia="Times New Roman" w:cstheme="minorHAnsi"/>
+                <w:spacing w:val="-1"/>
+              </w:rPr>
+              <w:t>in order to</w:t>
+            </w:r>
+            <w:proofErr w:type="gramEnd"/>
+            <w:r>
+              <w:rPr>
+                <w:rFonts w:eastAsia="Times New Roman" w:cstheme="minorHAnsi"/>
+                <w:spacing w:val="-1"/>
+              </w:rPr>
+              <w:t xml:space="preserve"> not affect the project development as a whole.</w:t>
             </w:r>
           </w:p>
         </w:tc>
@@ -1973,7 +2418,6 @@
           <w:sz w:val="34"/>
           <w:szCs w:val="34"/>
         </w:rPr>
-        <w:lastRenderedPageBreak/>
         <w:fldChar w:fldCharType="begin"/>
       </w:r>
       <w:r>
@@ -2009,7 +2453,7 @@
           <w:szCs w:val="34"/>
         </w:rPr>
         <w:drawing>
-          <wp:inline distT="0" distB="0" distL="0" distR="0" wp14:anchorId="019EB088" wp14:editId="371FB21C">
+          <wp:inline distT="0" distB="0" distL="0" distR="0" wp14:anchorId="019EB088" wp14:editId="009ABBCF">
             <wp:extent cx="178435" cy="178435"/>
             <wp:effectExtent l="0" t="0" r="0" b="0"/>
             <wp:docPr id="306956271" name="Picture 1" descr=":books:"/>
@@ -2026,7 +2470,7 @@
                     </pic:cNvPicPr>
                   </pic:nvPicPr>
                   <pic:blipFill>
-                    <a:blip r:embed="rId8" cstate="print">
+                    <a:blip r:embed="rId9" cstate="print">
                       <a:extLst>
                         <a:ext uri="{28A0092B-C50C-407E-A947-70E740481C1C}">
                           <a14:useLocalDpi xmlns:a14="http://schemas.microsoft.com/office/drawing/2010/main" val="0"/>
@@ -2101,10 +2545,10 @@
     </w:p>
     <w:p>
       <w:pPr>
-        <w:numPr>
-          <w:ilvl w:val="0"/>
-          <w:numId w:val="1"/>
-        </w:numPr>
+        <w:tabs>
+          <w:tab w:val="left" w:pos="720"/>
+        </w:tabs>
+        <w:ind w:left="720"/>
         <w:rPr>
           <w:rFonts w:eastAsia="Times New Roman" w:cstheme="minorHAnsi"/>
           <w:spacing w:val="-1"/>
@@ -2297,7 +2741,7 @@
   <w:docDefaults>
     <w:rPrDefault>
       <w:rPr>
-        <w:rFonts w:asciiTheme="minorHAnsi" w:eastAsia="宋体" w:hAnsiTheme="minorHAnsi" w:cstheme="minorBidi"/>
+        <w:rFonts w:asciiTheme="minorHAnsi" w:eastAsia="SimSun" w:hAnsiTheme="minorHAnsi" w:cstheme="minorBidi"/>
         <w:lang w:val="en-US" w:eastAsia="zh-CN" w:bidi="ar-SA"/>
       </w:rPr>
     </w:rPrDefault>

</xml_diff>